<commit_message>
Cetak restitusi Invoice Employee
</commit_message>
<xml_diff>
--- a/uploadcorpay/template/template_laporan_restitusi_giro.docx
+++ b/uploadcorpay/template/template_laporan_restitusi_giro.docx
@@ -1,6 +1,6 @@
 
 <file path=word/document.xml><?xml version="1.0" encoding="utf-8"?>
-<w:document xmlns:wpc="http://schemas.microsoft.com/office/word/2010/wordprocessingCanvas" xmlns:cx="http://schemas.microsoft.com/office/drawing/2014/chartex" xmlns:cx1="http://schemas.microsoft.com/office/drawing/2015/9/8/chartex" xmlns:mc="http://schemas.openxmlformats.org/markup-compatibility/2006" xmlns:o="urn:schemas-microsoft-com:office:office" xmlns:r="http://schemas.openxmlformats.org/officeDocument/2006/relationships" xmlns:m="http://schemas.openxmlformats.org/officeDocument/2006/math" xmlns:v="urn:schemas-microsoft-com:vml" xmlns:wp14="http://schemas.microsoft.com/office/word/2010/wordprocessingDrawing" xmlns:wp="http://schemas.openxmlformats.org/drawingml/2006/wordprocessingDrawing" xmlns:w10="urn:schemas-microsoft-com:office:word" xmlns:w="http://schemas.openxmlformats.org/wordprocessingml/2006/main" xmlns:w14="http://schemas.microsoft.com/office/word/2010/wordml" xmlns:w15="http://schemas.microsoft.com/office/word/2012/wordml" xmlns:w16se="http://schemas.microsoft.com/office/word/2015/wordml/symex" xmlns:wpg="http://schemas.microsoft.com/office/word/2010/wordprocessingGroup" xmlns:wpi="http://schemas.microsoft.com/office/word/2010/wordprocessingInk" xmlns:wne="http://schemas.microsoft.com/office/word/2006/wordml" xmlns:wps="http://schemas.microsoft.com/office/word/2010/wordprocessingShape" mc:Ignorable="w14 w15 w16se wp14">
+<w:document xmlns:wpc="http://schemas.microsoft.com/office/word/2010/wordprocessingCanvas" xmlns:cx="http://schemas.microsoft.com/office/drawing/2014/chartex" xmlns:mc="http://schemas.openxmlformats.org/markup-compatibility/2006" xmlns:o="urn:schemas-microsoft-com:office:office" xmlns:r="http://schemas.openxmlformats.org/officeDocument/2006/relationships" xmlns:m="http://schemas.openxmlformats.org/officeDocument/2006/math" xmlns:v="urn:schemas-microsoft-com:vml" xmlns:wp14="http://schemas.microsoft.com/office/word/2010/wordprocessingDrawing" xmlns:wp="http://schemas.openxmlformats.org/drawingml/2006/wordprocessingDrawing" xmlns:w10="urn:schemas-microsoft-com:office:word" xmlns:w="http://schemas.openxmlformats.org/wordprocessingml/2006/main" xmlns:w14="http://schemas.microsoft.com/office/word/2010/wordml" xmlns:w15="http://schemas.microsoft.com/office/word/2012/wordml" xmlns:w16se="http://schemas.microsoft.com/office/word/2015/wordml/symex" xmlns:wpg="http://schemas.microsoft.com/office/word/2010/wordprocessingGroup" xmlns:wpi="http://schemas.microsoft.com/office/word/2010/wordprocessingInk" xmlns:wne="http://schemas.microsoft.com/office/word/2006/wordml" xmlns:wps="http://schemas.microsoft.com/office/word/2010/wordprocessingShape" xmlns:a="http://schemas.openxmlformats.org/drawingml/2006/main" mc:Ignorable="w14 w15 w16se wp14">
   <w:body>
     <w:p>
       <w:pPr>
@@ -16,6 +16,7 @@
       <w:r>
         <w:rPr>
           <w:noProof/>
+          <w:lang w:val="id-ID" w:eastAsia="id-ID"/>
         </w:rPr>
         <mc:AlternateContent>
           <mc:Choice Requires="wps">
@@ -72,7 +73,6 @@
                                 <w:szCs w:val="20"/>
                               </w:rPr>
                             </w:pPr>
-                            <w:proofErr w:type="gramStart"/>
                             <w:r>
                               <w:rPr>
                                 <w:rFonts w:ascii="Times New Roman" w:hAnsi="Times New Roman" w:cs="Times New Roman"/>
@@ -81,18 +81,7 @@
                                 <w:sz w:val="20"/>
                                 <w:szCs w:val="20"/>
                               </w:rPr>
-                              <w:t>No :</w:t>
-                            </w:r>
-                            <w:proofErr w:type="gramEnd"/>
-                            <w:r>
-                              <w:rPr>
-                                <w:rFonts w:ascii="Times New Roman" w:hAnsi="Times New Roman" w:cs="Times New Roman"/>
-                                <w:b/>
-                                <w:bCs/>
-                                <w:sz w:val="20"/>
-                                <w:szCs w:val="20"/>
-                              </w:rPr>
-                              <w:t xml:space="preserve"> </w:t>
+                              <w:t xml:space="preserve">No : </w:t>
                             </w:r>
                             <w:r>
                               <w:rPr>
@@ -133,13 +122,13 @@
               </wp:anchor>
             </w:drawing>
           </mc:Choice>
-          <mc:Fallback>
-            <w:pict>
-              <v:shapetype w14:anchorId="55BDD0FE" id="_x0000_t202" coordsize="21600,21600" o:spt="202" path="m,l,21600r21600,l21600,xe">
+          <mc:Fallback xmlns:cx1="http://schemas.microsoft.com/office/drawing/2015/9/8/chartex">
+            <w:pict w14:anchorId="35F496C8">
+              <v:shapetype id="_x0000_t202" coordsize="21600,21600" o:spt="202" path="m,l,21600r21600,l21600,xe" w14:anchorId="55BDD0FE">
                 <v:stroke joinstyle="miter"/>
                 <v:path gradientshapeok="t" o:connecttype="rect"/>
               </v:shapetype>
-              <v:shape id="Text Box 2" o:spid="_x0000_s1026" type="#_x0000_t202" style="position:absolute;margin-left:356.25pt;margin-top:-19.5pt;width:2in;height:110.6pt;z-index:251681792;visibility:visible;mso-wrap-style:square;mso-width-percent:0;mso-height-percent:200;mso-wrap-distance-left:9pt;mso-wrap-distance-top:3.6pt;mso-wrap-distance-right:9pt;mso-wrap-distance-bottom:3.6pt;mso-position-horizontal:absolute;mso-position-horizontal-relative:text;mso-position-vertical:absolute;mso-position-vertical-relative:text;mso-width-percent:0;mso-height-percent:200;mso-width-relative:margin;mso-height-relative:margin;v-text-anchor:top" o:gfxdata="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" stroked="f">
+              <v:shape id="Text Box 2" style="position:absolute;margin-left:356.25pt;margin-top:-19.5pt;width:2in;height:110.6pt;z-index:251681792;visibility:visible;mso-wrap-style:square;mso-width-percent:0;mso-height-percent:200;mso-wrap-distance-left:9pt;mso-wrap-distance-top:3.6pt;mso-wrap-distance-right:9pt;mso-wrap-distance-bottom:3.6pt;mso-position-horizontal:absolute;mso-position-horizontal-relative:text;mso-position-vertical:absolute;mso-position-vertical-relative:text;mso-width-percent:0;mso-height-percent:200;mso-width-relative:margin;mso-height-relative:margin;v-text-anchor:top" o:spid="_x0000_s1026" stroked="f" type="#_x0000_t202" o:gfxdata="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">
                 <v:textbox style="mso-fit-shape-to-text:t">
                   <w:txbxContent>
                     <w:p>
@@ -918,12 +907,12 @@
         <w:tblStyle w:val="TableGrid"/>
         <w:tblW w:w="0" w:type="auto"/>
         <w:tblBorders>
-          <w:top w:val="none" w:sz="0" w:space="0" w:color="auto"/>
-          <w:left w:val="none" w:sz="0" w:space="0" w:color="auto"/>
-          <w:bottom w:val="none" w:sz="0" w:space="0" w:color="auto"/>
-          <w:right w:val="none" w:sz="0" w:space="0" w:color="auto"/>
-          <w:insideH w:val="none" w:sz="0" w:space="0" w:color="auto"/>
-          <w:insideV w:val="none" w:sz="0" w:space="0" w:color="auto"/>
+          <w:top w:val="none" w:color="auto" w:sz="0" w:space="0"/>
+          <w:left w:val="none" w:color="auto" w:sz="0" w:space="0"/>
+          <w:bottom w:val="none" w:color="auto" w:sz="0" w:space="0"/>
+          <w:right w:val="none" w:color="auto" w:sz="0" w:space="0"/>
+          <w:insideH w:val="none" w:color="auto" w:sz="0" w:space="0"/>
+          <w:insideV w:val="none" w:color="auto" w:sz="0" w:space="0"/>
         </w:tblBorders>
         <w:tblLook w:val="04A0" w:firstRow="1" w:lastRow="0" w:firstColumn="1" w:lastColumn="0" w:noHBand="0" w:noVBand="1"/>
       </w:tblPr>
@@ -946,7 +935,6 @@
                 <w:szCs w:val="20"/>
               </w:rPr>
             </w:pPr>
-            <w:proofErr w:type="spellStart"/>
             <w:r>
               <w:rPr>
                 <w:rFonts w:ascii="Times New Roman" w:hAnsi="Times New Roman" w:cs="Times New Roman"/>
@@ -955,7 +943,6 @@
               </w:rPr>
               <w:t>Mengetahui</w:t>
             </w:r>
-            <w:proofErr w:type="spellEnd"/>
           </w:p>
         </w:tc>
         <w:tc>
@@ -973,7 +960,6 @@
                 <w:szCs w:val="20"/>
               </w:rPr>
             </w:pPr>
-            <w:proofErr w:type="spellStart"/>
             <w:r>
               <w:rPr>
                 <w:rFonts w:ascii="Times New Roman" w:hAnsi="Times New Roman" w:cs="Times New Roman"/>
@@ -982,7 +968,6 @@
               </w:rPr>
               <w:t>Menyetujui</w:t>
             </w:r>
-            <w:proofErr w:type="spellEnd"/>
           </w:p>
         </w:tc>
         <w:tc>
@@ -998,7 +983,6 @@
                 <w:szCs w:val="20"/>
               </w:rPr>
             </w:pPr>
-            <w:proofErr w:type="spellStart"/>
             <w:r>
               <w:rPr>
                 <w:rFonts w:ascii="Times New Roman" w:hAnsi="Times New Roman" w:cs="Times New Roman"/>
@@ -1007,7 +991,6 @@
               </w:rPr>
               <w:t>Menerima</w:t>
             </w:r>
-            <w:proofErr w:type="spellEnd"/>
           </w:p>
         </w:tc>
       </w:tr>
@@ -1270,7 +1253,7 @@
           <w:footerReference w:type="default" r:id="rId10"/>
           <w:headerReference w:type="first" r:id="rId11"/>
           <w:footerReference w:type="first" r:id="rId12"/>
-          <w:pgSz w:w="11906" w:h="16838" w:code="9"/>
+          <w:pgSz w:w="11906" w:h="16838" w:orient="portrait" w:code="9"/>
           <w:pgMar w:top="851" w:right="1077" w:bottom="1440" w:left="1077" w:header="720" w:footer="720" w:gutter="0"/>
           <w:cols w:space="720"/>
           <w:docGrid w:linePitch="360"/>
@@ -1281,6 +1264,7 @@
           <w:b/>
           <w:bCs/>
           <w:noProof/>
+          <w:lang w:val="id-ID" w:eastAsia="id-ID"/>
         </w:rPr>
         <mc:AlternateContent>
           <mc:Choice Requires="wps">
@@ -1338,23 +1322,7 @@
                                 <w:rFonts w:ascii="Courier New" w:hAnsi="Courier New" w:cs="Courier New"/>
                                 <w:sz w:val="16"/>
                               </w:rPr>
-                              <w:t xml:space="preserve">DICETAK </w:t>
-                            </w:r>
-                            <w:proofErr w:type="gramStart"/>
-                            <w:r>
-                              <w:rPr>
-                                <w:rFonts w:ascii="Courier New" w:hAnsi="Courier New" w:cs="Courier New"/>
-                                <w:sz w:val="16"/>
-                              </w:rPr>
-                              <w:t>PADA :</w:t>
-                            </w:r>
-                            <w:proofErr w:type="gramEnd"/>
-                            <w:r>
-                              <w:rPr>
-                                <w:rFonts w:ascii="Courier New" w:hAnsi="Courier New" w:cs="Courier New"/>
-                                <w:sz w:val="16"/>
-                              </w:rPr>
-                              <w:t xml:space="preserve"> $TGL_CETAK$</w:t>
+                              <w:t>DICETAK PADA : $TGL_CETAK$</w:t>
                             </w:r>
                           </w:p>
                         </w:txbxContent>
@@ -1374,13 +1342,13 @@
               </wp:anchor>
             </w:drawing>
           </mc:Choice>
-          <mc:Fallback>
-            <w:pict>
-              <v:shapetype w14:anchorId="4FE98E16" id="_x0000_t202" coordsize="21600,21600" o:spt="202" path="m,l,21600r21600,l21600,xe">
+          <mc:Fallback xmlns:cx1="http://schemas.microsoft.com/office/drawing/2015/9/8/chartex">
+            <w:pict w14:anchorId="7246CB09">
+              <v:shapetype id="_x0000_t202" coordsize="21600,21600" o:spt="202" path="m,l,21600r21600,l21600,xe" w14:anchorId="4FE98E16">
                 <v:stroke joinstyle="miter"/>
                 <v:path gradientshapeok="t" o:connecttype="rect"/>
               </v:shapetype>
-              <v:shape id="_x0000_s1027" type="#_x0000_t202" style="position:absolute;margin-left:0;margin-top:394.35pt;width:3in;height:17.25pt;z-index:251683840;visibility:visible;mso-wrap-style:square;mso-width-percent:0;mso-height-percent:0;mso-wrap-distance-left:9pt;mso-wrap-distance-top:3.6pt;mso-wrap-distance-right:9pt;mso-wrap-distance-bottom:3.6pt;mso-position-horizontal:left;mso-position-horizontal-relative:margin;mso-position-vertical:absolute;mso-position-vertical-relative:text;mso-width-percent:0;mso-height-percent:0;mso-width-relative:margin;mso-height-relative:margin;v-text-anchor:top" o:gfxdata="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" stroked="f">
+              <v:shape id="_x0000_s1027" style="position:absolute;margin-left:0;margin-top:394.35pt;width:3in;height:17.25pt;z-index:251683840;visibility:visible;mso-wrap-style:square;mso-width-percent:0;mso-height-percent:0;mso-wrap-distance-left:9pt;mso-wrap-distance-top:3.6pt;mso-wrap-distance-right:9pt;mso-wrap-distance-bottom:3.6pt;mso-position-horizontal:left;mso-position-horizontal-relative:margin;mso-position-vertical:absolute;mso-position-vertical-relative:text;mso-width-percent:0;mso-height-percent:0;mso-width-relative:margin;mso-height-relative:margin;v-text-anchor:top" stroked="f" type="#_x0000_t202" o:gfxdata="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">
                 <v:textbox>
                   <w:txbxContent>
                     <w:p>
@@ -1447,12 +1415,12 @@
         <w:tblpPr w:leftFromText="180" w:rightFromText="180" w:vertAnchor="text" w:horzAnchor="margin" w:tblpY="-77"/>
         <w:tblW w:w="0" w:type="auto"/>
         <w:tblBorders>
-          <w:top w:val="none" w:sz="0" w:space="0" w:color="auto"/>
-          <w:left w:val="none" w:sz="0" w:space="0" w:color="auto"/>
-          <w:bottom w:val="none" w:sz="0" w:space="0" w:color="auto"/>
-          <w:right w:val="none" w:sz="0" w:space="0" w:color="auto"/>
-          <w:insideH w:val="none" w:sz="0" w:space="0" w:color="auto"/>
-          <w:insideV w:val="none" w:sz="0" w:space="0" w:color="auto"/>
+          <w:top w:val="none" w:color="auto" w:sz="0" w:space="0"/>
+          <w:left w:val="none" w:color="auto" w:sz="0" w:space="0"/>
+          <w:bottom w:val="none" w:color="auto" w:sz="0" w:space="0"/>
+          <w:right w:val="none" w:color="auto" w:sz="0" w:space="0"/>
+          <w:insideH w:val="none" w:color="auto" w:sz="0" w:space="0"/>
+          <w:insideV w:val="none" w:color="auto" w:sz="0" w:space="0"/>
         </w:tblBorders>
         <w:tblCellMar>
           <w:left w:w="28" w:type="dxa"/>
@@ -2817,18 +2785,18 @@
         <w:tblStyle w:val="TableGrid"/>
         <w:tblW w:w="0" w:type="auto"/>
         <w:tblBorders>
-          <w:top w:val="none" w:sz="0" w:space="0" w:color="auto"/>
-          <w:left w:val="none" w:sz="0" w:space="0" w:color="auto"/>
-          <w:bottom w:val="none" w:sz="0" w:space="0" w:color="auto"/>
-          <w:right w:val="none" w:sz="0" w:space="0" w:color="auto"/>
-          <w:insideH w:val="none" w:sz="0" w:space="0" w:color="auto"/>
-          <w:insideV w:val="none" w:sz="0" w:space="0" w:color="auto"/>
+          <w:top w:val="none" w:color="auto" w:sz="0" w:space="0"/>
+          <w:left w:val="none" w:color="auto" w:sz="0" w:space="0"/>
+          <w:bottom w:val="none" w:color="auto" w:sz="0" w:space="0"/>
+          <w:right w:val="none" w:color="auto" w:sz="0" w:space="0"/>
+          <w:insideH w:val="none" w:color="auto" w:sz="0" w:space="0"/>
+          <w:insideV w:val="none" w:color="auto" w:sz="0" w:space="0"/>
         </w:tblBorders>
         <w:tblLook w:val="04A0" w:firstRow="1" w:lastRow="0" w:firstColumn="1" w:lastColumn="0" w:noHBand="0" w:noVBand="1"/>
       </w:tblPr>
       <w:tblGrid>
-        <w:gridCol w:w="4943"/>
-        <w:gridCol w:w="4803"/>
+        <w:gridCol w:w="4923"/>
+        <w:gridCol w:w="4823"/>
       </w:tblGrid>
       <w:tr>
         <w:tc>
@@ -2863,15 +2831,6 @@
                 <w:sz w:val="20"/>
                 <w:szCs w:val="20"/>
               </w:rPr>
-              <w:t>_SURAT</w:t>
-            </w:r>
-            <w:r>
-              <w:rPr>
-                <w:rFonts w:ascii="Times New Roman" w:hAnsi="Times New Roman" w:cs="Times New Roman"/>
-                <w:noProof/>
-                <w:sz w:val="20"/>
-                <w:szCs w:val="20"/>
-              </w:rPr>
               <w:t>$</w:t>
             </w:r>
           </w:p>
@@ -2900,15 +2859,6 @@
                 <w:lang w:val="id-ID"/>
               </w:rPr>
               <w:t>$DETAIL_APPROVER</w:t>
-            </w:r>
-            <w:r>
-              <w:rPr>
-                <w:rFonts w:ascii="Times New Roman" w:hAnsi="Times New Roman" w:cs="Times New Roman"/>
-                <w:noProof/>
-                <w:sz w:val="20"/>
-                <w:szCs w:val="20"/>
-              </w:rPr>
-              <w:t>_SURAT</w:t>
             </w:r>
             <w:r>
               <w:rPr>
@@ -3051,15 +3001,6 @@
                 <w:sz w:val="20"/>
                 <w:szCs w:val="20"/>
               </w:rPr>
-              <w:t>_SURAT</w:t>
-            </w:r>
-            <w:r>
-              <w:rPr>
-                <w:rFonts w:ascii="Times New Roman" w:hAnsi="Times New Roman" w:cs="Times New Roman"/>
-                <w:noProof/>
-                <w:sz w:val="20"/>
-                <w:szCs w:val="20"/>
-              </w:rPr>
               <w:t>$</w:t>
             </w:r>
           </w:p>
@@ -3089,15 +3030,8 @@
               </w:rPr>
               <w:t>$NAMA_APPROVER</w:t>
             </w:r>
-            <w:r>
-              <w:rPr>
-                <w:rFonts w:ascii="Times New Roman" w:hAnsi="Times New Roman" w:cs="Times New Roman"/>
-                <w:noProof/>
-                <w:sz w:val="20"/>
-                <w:szCs w:val="20"/>
-              </w:rPr>
-              <w:t>_SURAT</w:t>
-            </w:r>
+            <w:bookmarkStart w:name="_GoBack" w:id="0"/>
+            <w:bookmarkEnd w:id="0"/>
             <w:r>
               <w:rPr>
                 <w:rFonts w:ascii="Times New Roman" w:hAnsi="Times New Roman" w:cs="Times New Roman"/>
@@ -3147,7 +3081,7 @@
         <w:sectPr>
           <w:headerReference w:type="default" r:id="rId13"/>
           <w:footerReference w:type="default" r:id="rId14"/>
-          <w:pgSz w:w="11906" w:h="16838" w:code="9"/>
+          <w:pgSz w:w="11906" w:h="16838" w:orient="portrait" w:code="9"/>
           <w:pgMar w:top="1440" w:right="1080" w:bottom="1440" w:left="1080" w:header="1417" w:footer="720" w:gutter="0"/>
           <w:cols w:space="720"/>
           <w:docGrid w:linePitch="360"/>
@@ -3158,6 +3092,7 @@
           <w:b/>
           <w:bCs/>
           <w:noProof/>
+          <w:lang w:val="id-ID" w:eastAsia="id-ID"/>
         </w:rPr>
         <mc:AlternateContent>
           <mc:Choice Requires="wps">
@@ -3215,23 +3150,7 @@
                                 <w:rFonts w:ascii="Courier New" w:hAnsi="Courier New" w:cs="Courier New"/>
                                 <w:sz w:val="16"/>
                               </w:rPr>
-                              <w:t xml:space="preserve">DICETAK </w:t>
-                            </w:r>
-                            <w:proofErr w:type="gramStart"/>
-                            <w:r>
-                              <w:rPr>
-                                <w:rFonts w:ascii="Courier New" w:hAnsi="Courier New" w:cs="Courier New"/>
-                                <w:sz w:val="16"/>
-                              </w:rPr>
-                              <w:t>PADA :</w:t>
-                            </w:r>
-                            <w:proofErr w:type="gramEnd"/>
-                            <w:r>
-                              <w:rPr>
-                                <w:rFonts w:ascii="Courier New" w:hAnsi="Courier New" w:cs="Courier New"/>
-                                <w:sz w:val="16"/>
-                              </w:rPr>
-                              <w:t xml:space="preserve"> $TGL_CETAK$</w:t>
+                              <w:t>DICETAK PADA : $TGL_CETAK$</w:t>
                             </w:r>
                           </w:p>
                         </w:txbxContent>
@@ -3251,13 +3170,13 @@
               </wp:anchor>
             </w:drawing>
           </mc:Choice>
-          <mc:Fallback>
-            <w:pict>
-              <v:shapetype w14:anchorId="32409F00" id="_x0000_t202" coordsize="21600,21600" o:spt="202" path="m,l,21600r21600,l21600,xe">
+          <mc:Fallback xmlns:cx1="http://schemas.microsoft.com/office/drawing/2015/9/8/chartex">
+            <w:pict w14:anchorId="0E17E0C1">
+              <v:shapetype id="_x0000_t202" coordsize="21600,21600" o:spt="202" path="m,l,21600r21600,l21600,xe" w14:anchorId="32409F00">
                 <v:stroke joinstyle="miter"/>
                 <v:path gradientshapeok="t" o:connecttype="rect"/>
               </v:shapetype>
-              <v:shape id="_x0000_s1028" type="#_x0000_t202" style="position:absolute;left:0;text-align:left;margin-left:0;margin-top:165.35pt;width:241.5pt;height:18.75pt;z-index:251685888;visibility:visible;mso-wrap-style:square;mso-width-percent:0;mso-height-percent:0;mso-wrap-distance-left:9pt;mso-wrap-distance-top:3.6pt;mso-wrap-distance-right:9pt;mso-wrap-distance-bottom:3.6pt;mso-position-horizontal:left;mso-position-horizontal-relative:margin;mso-position-vertical:absolute;mso-position-vertical-relative:text;mso-width-percent:0;mso-height-percent:0;mso-width-relative:margin;mso-height-relative:margin;v-text-anchor:top" o:gfxdata="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" stroked="f">
+              <v:shape id="_x0000_s1028" style="position:absolute;left:0;text-align:left;margin-left:0;margin-top:165.35pt;width:241.5pt;height:18.75pt;z-index:251685888;visibility:visible;mso-wrap-style:square;mso-width-percent:0;mso-height-percent:0;mso-wrap-distance-left:9pt;mso-wrap-distance-top:3.6pt;mso-wrap-distance-right:9pt;mso-wrap-distance-bottom:3.6pt;mso-position-horizontal:left;mso-position-horizontal-relative:margin;mso-position-vertical:absolute;mso-position-vertical-relative:text;mso-width-percent:0;mso-height-percent:0;mso-width-relative:margin;mso-height-relative:margin;v-text-anchor:top" stroked="f" type="#_x0000_t202" o:gfxdata="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">
                 <v:textbox>
                   <w:txbxContent>
                     <w:p>
@@ -3267,7 +3186,6 @@
                           <w:sz w:val="16"/>
                         </w:rPr>
                       </w:pPr>
-                      <w:bookmarkStart w:id="1" w:name="_GoBack"/>
                       <w:r>
                         <w:rPr>
                           <w:rFonts w:ascii="Courier New" w:hAnsi="Courier New" w:cs="Courier New"/>
@@ -3291,7 +3209,6 @@
                         </w:rPr>
                         <w:t xml:space="preserve"> $TGL_CETAK$</w:t>
                       </w:r>
-                      <w:bookmarkEnd w:id="1"/>
                     </w:p>
                   </w:txbxContent>
                 </v:textbox>
@@ -3317,12 +3234,12 @@
         <w:tblStyle w:val="TableGrid"/>
         <w:tblW w:w="0" w:type="auto"/>
         <w:tblBorders>
-          <w:top w:val="none" w:sz="0" w:space="0" w:color="auto"/>
-          <w:left w:val="none" w:sz="0" w:space="0" w:color="auto"/>
-          <w:bottom w:val="none" w:sz="0" w:space="0" w:color="auto"/>
-          <w:right w:val="none" w:sz="0" w:space="0" w:color="auto"/>
-          <w:insideH w:val="none" w:sz="0" w:space="0" w:color="auto"/>
-          <w:insideV w:val="none" w:sz="0" w:space="0" w:color="auto"/>
+          <w:top w:val="none" w:color="auto" w:sz="0" w:space="0"/>
+          <w:left w:val="none" w:color="auto" w:sz="0" w:space="0"/>
+          <w:bottom w:val="none" w:color="auto" w:sz="0" w:space="0"/>
+          <w:right w:val="none" w:color="auto" w:sz="0" w:space="0"/>
+          <w:insideH w:val="none" w:color="auto" w:sz="0" w:space="0"/>
+          <w:insideV w:val="none" w:color="auto" w:sz="0" w:space="0"/>
         </w:tblBorders>
         <w:tblCellMar>
           <w:left w:w="28" w:type="dxa"/>
@@ -3361,29 +3278,7 @@
                 <w:szCs w:val="20"/>
               </w:rPr>
               <w:lastRenderedPageBreak/>
-              <w:t xml:space="preserve">Kantor </w:t>
-            </w:r>
-            <w:proofErr w:type="spellStart"/>
-            <w:r>
-              <w:rPr>
-                <w:rFonts w:ascii="Times New Roman" w:hAnsi="Times New Roman" w:cs="Times New Roman"/>
-                <w:b/>
-                <w:bCs/>
-                <w:sz w:val="20"/>
-                <w:szCs w:val="20"/>
-              </w:rPr>
-              <w:t>Pusat</w:t>
-            </w:r>
-            <w:proofErr w:type="spellEnd"/>
-            <w:r>
-              <w:rPr>
-                <w:rFonts w:ascii="Times New Roman" w:hAnsi="Times New Roman" w:cs="Times New Roman"/>
-                <w:b/>
-                <w:bCs/>
-                <w:sz w:val="20"/>
-                <w:szCs w:val="20"/>
-              </w:rPr>
-              <w:t xml:space="preserve"> – Bank Transfer List</w:t>
+              <w:t>Kantor Pusat – Bank Transfer List</w:t>
             </w:r>
           </w:p>
         </w:tc>
@@ -3423,36 +3318,8 @@
                 <w:sz w:val="20"/>
                 <w:szCs w:val="20"/>
               </w:rPr>
-              <w:t xml:space="preserve">Giro </w:t>
-            </w:r>
-            <w:proofErr w:type="spellStart"/>
-            <w:r>
-              <w:rPr>
-                <w:rFonts w:ascii="Times New Roman" w:hAnsi="Times New Roman" w:cs="Times New Roman"/>
-                <w:sz w:val="20"/>
-                <w:szCs w:val="20"/>
-              </w:rPr>
-              <w:t>Bilyet</w:t>
-            </w:r>
-            <w:proofErr w:type="spellEnd"/>
-            <w:r>
-              <w:rPr>
-                <w:rFonts w:ascii="Times New Roman" w:hAnsi="Times New Roman" w:cs="Times New Roman"/>
-                <w:sz w:val="20"/>
-                <w:szCs w:val="20"/>
-              </w:rPr>
-              <w:t xml:space="preserve"> / </w:t>
-            </w:r>
-            <w:proofErr w:type="spellStart"/>
-            <w:r>
-              <w:rPr>
-                <w:rFonts w:ascii="Times New Roman" w:hAnsi="Times New Roman" w:cs="Times New Roman"/>
-                <w:sz w:val="20"/>
-                <w:szCs w:val="20"/>
-              </w:rPr>
-              <w:t>Cek</w:t>
-            </w:r>
-            <w:proofErr w:type="spellEnd"/>
+              <w:t>Giro Bilyet / Cek</w:t>
+            </w:r>
           </w:p>
         </w:tc>
         <w:tc>
@@ -3848,6 +3715,7 @@
         <w:tc>
           <w:tcPr>
             <w:tcW w:w="562" w:type="dxa"/>
+            <w:tcMar/>
             <w:vAlign w:val="center"/>
           </w:tcPr>
           <w:p>
@@ -3877,6 +3745,7 @@
         <w:tc>
           <w:tcPr>
             <w:tcW w:w="2127" w:type="dxa"/>
+            <w:tcMar/>
             <w:vAlign w:val="center"/>
           </w:tcPr>
           <w:p>
@@ -3905,6 +3774,7 @@
         <w:tc>
           <w:tcPr>
             <w:tcW w:w="2693" w:type="dxa"/>
+            <w:tcMar/>
             <w:vAlign w:val="center"/>
           </w:tcPr>
           <w:p>
@@ -3933,6 +3803,7 @@
         <w:tc>
           <w:tcPr>
             <w:tcW w:w="1417" w:type="dxa"/>
+            <w:tcMar/>
             <w:vAlign w:val="center"/>
           </w:tcPr>
           <w:p>
@@ -3961,6 +3832,7 @@
         <w:tc>
           <w:tcPr>
             <w:tcW w:w="2127" w:type="dxa"/>
+            <w:tcMar/>
             <w:vAlign w:val="center"/>
           </w:tcPr>
           <w:p>
@@ -3989,6 +3861,7 @@
         <w:tc>
           <w:tcPr>
             <w:tcW w:w="2409" w:type="dxa"/>
+            <w:tcMar/>
             <w:vAlign w:val="center"/>
           </w:tcPr>
           <w:p>
@@ -4043,6 +3916,7 @@
         <w:tc>
           <w:tcPr>
             <w:tcW w:w="1701" w:type="dxa"/>
+            <w:tcMar/>
             <w:vAlign w:val="center"/>
           </w:tcPr>
           <w:p>
@@ -4071,6 +3945,7 @@
         <w:tc>
           <w:tcPr>
             <w:tcW w:w="1276" w:type="dxa"/>
+            <w:tcMar/>
             <w:vAlign w:val="center"/>
           </w:tcPr>
           <w:p>
@@ -4101,6 +3976,7 @@
         <w:tc>
           <w:tcPr>
             <w:tcW w:w="562" w:type="dxa"/>
+            <w:tcMar/>
           </w:tcPr>
           <w:p>
             <w:pPr>
@@ -4124,6 +4000,7 @@
         <w:tc>
           <w:tcPr>
             <w:tcW w:w="2127" w:type="dxa"/>
+            <w:tcMar/>
           </w:tcPr>
           <w:p>
             <w:pPr>
@@ -4148,275 +4025,228 @@
                 <w:sz w:val="20"/>
                 <w:szCs w:val="20"/>
               </w:rPr>
-              <w:t>ID_GROUP</w:t>
-            </w:r>
-            <w:r>
-              <w:rPr>
-                <w:rFonts w:ascii="Times New Roman" w:hAnsi="Times New Roman" w:cs="Times New Roman"/>
-                <w:sz w:val="20"/>
-                <w:szCs w:val="20"/>
+              <w:t>ID_GROUP_LAMPIRAN$</w:t>
+            </w:r>
+          </w:p>
+        </w:tc>
+        <w:tc>
+          <w:tcPr>
+            <w:tcW w:w="2693" w:type="dxa"/>
+            <w:tcMar/>
+          </w:tcPr>
+          <w:p>
+            <w:pPr>
+              <w:pStyle w:val="Normal"/>
+              <w:rPr>
+                <w:rFonts w:ascii="Times New Roman" w:hAnsi="Times New Roman" w:cs="Times New Roman"/>
+                <w:sz w:val="20"/>
+                <w:szCs w:val="20"/>
+                <w:lang w:val="en-GB"/>
+              </w:rPr>
+            </w:pPr>
+            <w:r>
+              <w:rPr>
+                <w:rFonts w:ascii="Times New Roman" w:hAnsi="Times New Roman" w:cs="Times New Roman"/>
+                <w:sz w:val="20"/>
+                <w:szCs w:val="20"/>
+                <w:lang w:val="en-GB"/>
+              </w:rPr>
+              <w:t>$ACCOUNT_NAME_LAMPIRAN$</w:t>
+            </w:r>
+          </w:p>
+        </w:tc>
+        <w:tc>
+          <w:tcPr>
+            <w:tcW w:w="1417" w:type="dxa"/>
+            <w:tcMar/>
+          </w:tcPr>
+          <w:p>
+            <w:pPr>
+              <w:pStyle w:val="Normal"/>
+              <w:rPr>
+                <w:rFonts w:ascii="Times New Roman" w:hAnsi="Times New Roman" w:cs="Times New Roman"/>
+                <w:sz w:val="20"/>
+                <w:szCs w:val="20"/>
+              </w:rPr>
+            </w:pPr>
+            <w:r>
+              <w:rPr>
+                <w:rFonts w:ascii="Times New Roman" w:hAnsi="Times New Roman" w:cs="Times New Roman"/>
+                <w:sz w:val="20"/>
+                <w:szCs w:val="20"/>
+                <w:lang w:val="id-ID"/>
               </w:rPr>
               <w:t>$</w:t>
             </w:r>
-          </w:p>
-        </w:tc>
-        <w:tc>
-          <w:tcPr>
-            <w:tcW w:w="2693" w:type="dxa"/>
-          </w:tcPr>
-          <w:p>
-            <w:pPr>
-              <w:rPr>
-                <w:rFonts w:ascii="Times New Roman" w:hAnsi="Times New Roman" w:cs="Times New Roman"/>
+            <w:r>
+              <w:rPr>
+                <w:rFonts w:ascii="Times New Roman" w:hAnsi="Times New Roman" w:cs="Times New Roman"/>
+                <w:sz w:val="20"/>
+                <w:szCs w:val="20"/>
+              </w:rPr>
+              <w:t>BANK_BENEF_LAMPIRAN$/</w:t>
+            </w:r>
+          </w:p>
+          <w:p>
+            <w:pPr>
+              <w:pStyle w:val="Normal"/>
+              <w:rPr>
+                <w:rFonts w:ascii="Times New Roman" w:hAnsi="Times New Roman" w:cs="Times New Roman"/>
+                <w:sz w:val="20"/>
+                <w:szCs w:val="20"/>
+              </w:rPr>
+            </w:pPr>
+            <w:r>
+              <w:rPr>
+                <w:rFonts w:ascii="Times New Roman" w:hAnsi="Times New Roman" w:cs="Times New Roman"/>
+                <w:sz w:val="20"/>
+                <w:szCs w:val="20"/>
+              </w:rPr>
+              <w:t>$ALAMAT_BANK_BENEF_LAMPIRAN$</w:t>
+            </w:r>
+          </w:p>
+        </w:tc>
+        <w:tc>
+          <w:tcPr>
+            <w:tcW w:w="2127" w:type="dxa"/>
+            <w:tcMar/>
+          </w:tcPr>
+          <w:p>
+            <w:pPr>
+              <w:pStyle w:val="Normal"/>
+              <w:rPr>
+                <w:rFonts w:ascii="Times New Roman" w:hAnsi="Times New Roman" w:cs="Times New Roman"/>
+                <w:sz w:val="20"/>
+                <w:szCs w:val="20"/>
+              </w:rPr>
+            </w:pPr>
+            <w:r>
+              <w:rPr>
+                <w:rFonts w:ascii="Times New Roman" w:hAnsi="Times New Roman" w:cs="Times New Roman"/>
+                <w:sz w:val="20"/>
+                <w:szCs w:val="20"/>
+                <w:lang w:val="id-ID"/>
+              </w:rPr>
+              <w:t>$NO_REK_</w:t>
+            </w:r>
+            <w:r>
+              <w:rPr>
+                <w:rFonts w:ascii="Times New Roman" w:hAnsi="Times New Roman" w:cs="Times New Roman"/>
+                <w:sz w:val="20"/>
+                <w:szCs w:val="20"/>
+              </w:rPr>
+              <w:t>BENEF_LAMPIRAN$</w:t>
+            </w:r>
+          </w:p>
+          <w:p>
+            <w:pPr>
+              <w:rPr>
+                <w:rFonts w:ascii="Times New Roman" w:hAnsi="Times New Roman" w:cs="Times New Roman"/>
+                <w:sz w:val="20"/>
+                <w:szCs w:val="20"/>
+              </w:rPr>
+            </w:pPr>
+          </w:p>
+        </w:tc>
+        <w:tc>
+          <w:tcPr>
+            <w:tcW w:w="2409" w:type="dxa"/>
+            <w:tcMar/>
+          </w:tcPr>
+          <w:p>
+            <w:pPr>
+              <w:pStyle w:val="Normal"/>
+              <w:rPr>
+                <w:rFonts w:ascii="Times New Roman" w:hAnsi="Times New Roman" w:cs="Times New Roman"/>
+                <w:sz w:val="20"/>
+                <w:szCs w:val="20"/>
+              </w:rPr>
+            </w:pPr>
+            <w:r>
+              <w:rPr>
+                <w:rFonts w:ascii="Times New Roman" w:hAnsi="Times New Roman" w:cs="Times New Roman"/>
+                <w:sz w:val="20"/>
+                <w:szCs w:val="20"/>
+                <w:lang w:val="id-ID"/>
+              </w:rPr>
+              <w:t>$AMOUNT_BAYAR_LAMPIRAN</w:t>
+            </w:r>
+            <w:r>
+              <w:rPr>
+                <w:rFonts w:ascii="Times New Roman" w:hAnsi="Times New Roman" w:cs="Times New Roman"/>
+                <w:sz w:val="20"/>
+                <w:szCs w:val="20"/>
+              </w:rPr>
+              <w:t xml:space="preserve">$ </w:t>
+            </w:r>
+            <w:r>
+              <w:rPr>
+                <w:rFonts w:ascii="Times New Roman" w:hAnsi="Times New Roman" w:cs="Times New Roman"/>
+                <w:b w:val="1"/>
+                <w:bCs w:val="1"/>
                 <w:sz w:val="20"/>
                 <w:szCs w:val="20"/>
                 <w:lang w:val="en-GB"/>
               </w:rPr>
-            </w:pPr>
-            <w:r>
-              <w:rPr>
-                <w:rFonts w:ascii="Times New Roman" w:hAnsi="Times New Roman" w:cs="Times New Roman"/>
-                <w:sz w:val="20"/>
-                <w:szCs w:val="20"/>
-                <w:lang w:val="en-GB"/>
+              <w:t>($CURR_BAYAR_LAMPIRAN$)</w:t>
+            </w:r>
+          </w:p>
+        </w:tc>
+        <w:tc>
+          <w:tcPr>
+            <w:tcW w:w="1701" w:type="dxa"/>
+            <w:tcMar/>
+          </w:tcPr>
+          <w:p>
+            <w:pPr>
+              <w:pStyle w:val="Normal"/>
+              <w:rPr>
+                <w:rFonts w:ascii="Times New Roman" w:hAnsi="Times New Roman" w:cs="Times New Roman"/>
+                <w:sz w:val="20"/>
+                <w:szCs w:val="20"/>
+              </w:rPr>
+            </w:pPr>
+            <w:r>
+              <w:rPr>
+                <w:rFonts w:ascii="Times New Roman" w:hAnsi="Times New Roman" w:cs="Times New Roman"/>
+                <w:sz w:val="20"/>
+                <w:szCs w:val="20"/>
+                <w:lang w:val="id-ID"/>
+              </w:rPr>
+              <w:t>$ITEM_TEXT_LAMPIRAN</w:t>
+            </w:r>
+            <w:r>
+              <w:rPr>
+                <w:rFonts w:ascii="Times New Roman" w:hAnsi="Times New Roman" w:cs="Times New Roman"/>
+                <w:sz w:val="20"/>
+                <w:szCs w:val="20"/>
               </w:rPr>
               <w:t>$</w:t>
             </w:r>
-            <w:r>
-              <w:rPr>
-                <w:rFonts w:ascii="Times New Roman" w:hAnsi="Times New Roman" w:cs="Times New Roman"/>
-                <w:sz w:val="20"/>
-                <w:szCs w:val="20"/>
-                <w:lang w:val="en-GB"/>
-              </w:rPr>
-              <w:t>ACCOUNT_NAME</w:t>
-            </w:r>
-            <w:r>
-              <w:rPr>
-                <w:rFonts w:ascii="Times New Roman" w:hAnsi="Times New Roman" w:cs="Times New Roman"/>
-                <w:sz w:val="20"/>
-                <w:szCs w:val="20"/>
-                <w:lang w:val="en-GB"/>
-              </w:rPr>
-              <w:t>$</w:t>
-            </w:r>
-          </w:p>
-        </w:tc>
-        <w:tc>
-          <w:tcPr>
-            <w:tcW w:w="1417" w:type="dxa"/>
-          </w:tcPr>
-          <w:p>
-            <w:pPr>
-              <w:rPr>
-                <w:rFonts w:ascii="Times New Roman" w:hAnsi="Times New Roman" w:cs="Times New Roman"/>
-                <w:sz w:val="20"/>
-                <w:szCs w:val="20"/>
-              </w:rPr>
-            </w:pPr>
-            <w:r>
-              <w:rPr>
-                <w:rFonts w:ascii="Times New Roman" w:hAnsi="Times New Roman" w:cs="Times New Roman"/>
-                <w:sz w:val="20"/>
-                <w:szCs w:val="20"/>
-                <w:lang w:val="id-ID"/>
-              </w:rPr>
-              <w:t>$</w:t>
-            </w:r>
-            <w:r>
-              <w:rPr>
-                <w:rFonts w:ascii="Times New Roman" w:hAnsi="Times New Roman" w:cs="Times New Roman"/>
-                <w:sz w:val="20"/>
-                <w:szCs w:val="20"/>
-              </w:rPr>
-              <w:t>BANK_BENEF</w:t>
-            </w:r>
-            <w:r>
-              <w:rPr>
-                <w:rFonts w:ascii="Times New Roman" w:hAnsi="Times New Roman" w:cs="Times New Roman"/>
-                <w:sz w:val="20"/>
-                <w:szCs w:val="20"/>
-              </w:rPr>
-              <w:t>$</w:t>
-            </w:r>
-            <w:r>
-              <w:rPr>
-                <w:rFonts w:ascii="Times New Roman" w:hAnsi="Times New Roman" w:cs="Times New Roman"/>
-                <w:sz w:val="20"/>
-                <w:szCs w:val="20"/>
-              </w:rPr>
-              <w:t>/</w:t>
-            </w:r>
-          </w:p>
-          <w:p>
-            <w:pPr>
-              <w:rPr>
-                <w:rFonts w:ascii="Times New Roman" w:hAnsi="Times New Roman" w:cs="Times New Roman"/>
-                <w:sz w:val="20"/>
-                <w:szCs w:val="20"/>
-              </w:rPr>
-            </w:pPr>
-            <w:r>
-              <w:rPr>
-                <w:rFonts w:ascii="Times New Roman" w:hAnsi="Times New Roman" w:cs="Times New Roman"/>
-                <w:sz w:val="20"/>
-                <w:szCs w:val="20"/>
-              </w:rPr>
-              <w:t>$ALAMAT_BANK_BENEF$</w:t>
-            </w:r>
-          </w:p>
-        </w:tc>
-        <w:tc>
-          <w:tcPr>
-            <w:tcW w:w="2127" w:type="dxa"/>
-          </w:tcPr>
-          <w:p>
-            <w:pPr>
-              <w:rPr>
-                <w:rFonts w:ascii="Times New Roman" w:hAnsi="Times New Roman" w:cs="Times New Roman"/>
-                <w:sz w:val="20"/>
-                <w:szCs w:val="20"/>
-              </w:rPr>
-            </w:pPr>
-            <w:r>
-              <w:rPr>
-                <w:rFonts w:ascii="Times New Roman" w:hAnsi="Times New Roman" w:cs="Times New Roman"/>
-                <w:sz w:val="20"/>
-                <w:szCs w:val="20"/>
-                <w:lang w:val="id-ID"/>
-              </w:rPr>
-              <w:t>$NO_REK_</w:t>
-            </w:r>
-            <w:r>
-              <w:rPr>
-                <w:rFonts w:ascii="Times New Roman" w:hAnsi="Times New Roman" w:cs="Times New Roman"/>
-                <w:sz w:val="20"/>
-                <w:szCs w:val="20"/>
-              </w:rPr>
-              <w:t>BENEF</w:t>
-            </w:r>
-            <w:r>
-              <w:rPr>
-                <w:rFonts w:ascii="Times New Roman" w:hAnsi="Times New Roman" w:cs="Times New Roman"/>
-                <w:sz w:val="20"/>
-                <w:szCs w:val="20"/>
-              </w:rPr>
-              <w:t>$</w:t>
-            </w:r>
-          </w:p>
-          <w:p>
-            <w:pPr>
-              <w:rPr>
-                <w:rFonts w:ascii="Times New Roman" w:hAnsi="Times New Roman" w:cs="Times New Roman"/>
-                <w:sz w:val="20"/>
-                <w:szCs w:val="20"/>
-              </w:rPr>
-            </w:pPr>
-          </w:p>
-        </w:tc>
-        <w:tc>
-          <w:tcPr>
-            <w:tcW w:w="2409" w:type="dxa"/>
-          </w:tcPr>
-          <w:p>
-            <w:pPr>
-              <w:rPr>
-                <w:rFonts w:ascii="Times New Roman" w:hAnsi="Times New Roman" w:cs="Times New Roman"/>
-                <w:sz w:val="20"/>
-                <w:szCs w:val="20"/>
-              </w:rPr>
-            </w:pPr>
-            <w:r>
-              <w:rPr>
-                <w:rFonts w:ascii="Times New Roman" w:hAnsi="Times New Roman" w:cs="Times New Roman"/>
-                <w:sz w:val="20"/>
-                <w:szCs w:val="20"/>
-                <w:lang w:val="id-ID"/>
-              </w:rPr>
-              <w:t>$AMOUNT_BAYAR</w:t>
-            </w:r>
-            <w:r>
-              <w:rPr>
-                <w:rFonts w:ascii="Times New Roman" w:hAnsi="Times New Roman" w:cs="Times New Roman"/>
-                <w:sz w:val="20"/>
-                <w:szCs w:val="20"/>
-              </w:rPr>
-              <w:t>$</w:t>
-            </w:r>
-            <w:r>
-              <w:rPr>
-                <w:rFonts w:ascii="Times New Roman" w:hAnsi="Times New Roman" w:cs="Times New Roman"/>
-                <w:sz w:val="20"/>
-                <w:szCs w:val="20"/>
-              </w:rPr>
-              <w:t xml:space="preserve"> </w:t>
-            </w:r>
-            <w:bookmarkStart w:id="0" w:name="_GoBack"/>
-            <w:bookmarkEnd w:id="0"/>
-            <w:r>
-              <w:rPr>
-                <w:rFonts w:ascii="Times New Roman" w:hAnsi="Times New Roman" w:cs="Times New Roman"/>
-                <w:b/>
-                <w:bCs/>
-                <w:sz w:val="20"/>
-                <w:szCs w:val="20"/>
-                <w:lang w:val="en-GB"/>
-              </w:rPr>
-              <w:t>($CURR_BAYAR$)</w:t>
-            </w:r>
-          </w:p>
-        </w:tc>
-        <w:tc>
-          <w:tcPr>
-            <w:tcW w:w="1701" w:type="dxa"/>
-          </w:tcPr>
-          <w:p>
-            <w:pPr>
-              <w:rPr>
-                <w:rFonts w:ascii="Times New Roman" w:hAnsi="Times New Roman" w:cs="Times New Roman"/>
-                <w:sz w:val="20"/>
-                <w:szCs w:val="20"/>
-              </w:rPr>
-            </w:pPr>
-            <w:r>
-              <w:rPr>
-                <w:rFonts w:ascii="Times New Roman" w:hAnsi="Times New Roman" w:cs="Times New Roman"/>
-                <w:sz w:val="20"/>
-                <w:szCs w:val="20"/>
-                <w:lang w:val="id-ID"/>
-              </w:rPr>
-              <w:t>$ITEM_TEXT</w:t>
-            </w:r>
-            <w:r>
-              <w:rPr>
-                <w:rFonts w:ascii="Times New Roman" w:hAnsi="Times New Roman" w:cs="Times New Roman"/>
-                <w:sz w:val="20"/>
-                <w:szCs w:val="20"/>
-              </w:rPr>
-              <w:t>$</w:t>
-            </w:r>
           </w:p>
         </w:tc>
         <w:tc>
           <w:tcPr>
             <w:tcW w:w="1276" w:type="dxa"/>
-          </w:tcPr>
-          <w:p>
-            <w:pPr>
-              <w:rPr>
-                <w:rFonts w:ascii="Times New Roman" w:hAnsi="Times New Roman" w:cs="Times New Roman"/>
-                <w:sz w:val="20"/>
-                <w:szCs w:val="20"/>
-              </w:rPr>
-            </w:pPr>
-            <w:r>
-              <w:rPr>
-                <w:rFonts w:ascii="Times New Roman" w:hAnsi="Times New Roman" w:cs="Times New Roman"/>
-                <w:sz w:val="20"/>
-                <w:szCs w:val="20"/>
-                <w:lang w:val="id-ID"/>
-              </w:rPr>
-              <w:t>$EMAIL_VENDOR</w:t>
+            <w:tcMar/>
+          </w:tcPr>
+          <w:p>
+            <w:pPr>
+              <w:pStyle w:val="Normal"/>
+              <w:rPr>
+                <w:rFonts w:ascii="Times New Roman" w:hAnsi="Times New Roman" w:cs="Times New Roman"/>
+                <w:sz w:val="20"/>
+                <w:szCs w:val="20"/>
+              </w:rPr>
+            </w:pPr>
+            <w:r>
+              <w:rPr>
+                <w:rFonts w:ascii="Times New Roman" w:hAnsi="Times New Roman" w:cs="Times New Roman"/>
+                <w:sz w:val="20"/>
+                <w:szCs w:val="20"/>
+                <w:lang w:val="id-ID"/>
+              </w:rPr>
+              <w:t>$EMAIL_VENDOR_LAMPIRAN</w:t>
             </w:r>
             <w:r>
               <w:rPr>
@@ -4433,6 +4263,7 @@
         <w:tc>
           <w:tcPr>
             <w:tcW w:w="562" w:type="dxa"/>
+            <w:tcMar/>
           </w:tcPr>
           <w:p>
             <w:pPr>
@@ -4447,6 +4278,7 @@
         <w:tc>
           <w:tcPr>
             <w:tcW w:w="2127" w:type="dxa"/>
+            <w:tcMar/>
           </w:tcPr>
           <w:p>
             <w:pPr>
@@ -4461,6 +4293,7 @@
         <w:tc>
           <w:tcPr>
             <w:tcW w:w="2693" w:type="dxa"/>
+            <w:tcMar/>
           </w:tcPr>
           <w:p>
             <w:pPr>
@@ -4475,6 +4308,7 @@
         <w:tc>
           <w:tcPr>
             <w:tcW w:w="1417" w:type="dxa"/>
+            <w:tcMar/>
           </w:tcPr>
           <w:p>
             <w:pPr>
@@ -4489,6 +4323,7 @@
         <w:tc>
           <w:tcPr>
             <w:tcW w:w="2127" w:type="dxa"/>
+            <w:tcMar/>
           </w:tcPr>
           <w:p>
             <w:pPr>
@@ -4503,6 +4338,7 @@
         <w:tc>
           <w:tcPr>
             <w:tcW w:w="2409" w:type="dxa"/>
+            <w:tcMar/>
           </w:tcPr>
           <w:p>
             <w:pPr>
@@ -4517,6 +4353,7 @@
         <w:tc>
           <w:tcPr>
             <w:tcW w:w="1701" w:type="dxa"/>
+            <w:tcMar/>
           </w:tcPr>
           <w:p>
             <w:pPr>
@@ -4531,6 +4368,7 @@
         <w:tc>
           <w:tcPr>
             <w:tcW w:w="1276" w:type="dxa"/>
+            <w:tcMar/>
           </w:tcPr>
           <w:p>
             <w:pPr>
@@ -4559,12 +4397,12 @@
         <w:tblStyle w:val="TableGrid"/>
         <w:tblW w:w="14737" w:type="dxa"/>
         <w:tblBorders>
-          <w:top w:val="none" w:sz="0" w:space="0" w:color="auto"/>
-          <w:left w:val="none" w:sz="0" w:space="0" w:color="auto"/>
-          <w:bottom w:val="none" w:sz="0" w:space="0" w:color="auto"/>
-          <w:right w:val="none" w:sz="0" w:space="0" w:color="auto"/>
-          <w:insideH w:val="none" w:sz="0" w:space="0" w:color="auto"/>
-          <w:insideV w:val="none" w:sz="0" w:space="0" w:color="auto"/>
+          <w:top w:val="none" w:color="auto" w:sz="0" w:space="0"/>
+          <w:left w:val="none" w:color="auto" w:sz="0" w:space="0"/>
+          <w:bottom w:val="none" w:color="auto" w:sz="0" w:space="0"/>
+          <w:right w:val="none" w:color="auto" w:sz="0" w:space="0"/>
+          <w:insideH w:val="none" w:color="auto" w:sz="0" w:space="0"/>
+          <w:insideV w:val="none" w:color="auto" w:sz="0" w:space="0"/>
         </w:tblBorders>
         <w:tblCellMar>
           <w:left w:w="0" w:type="dxa"/>
@@ -4816,12 +4654,12 @@
         <w:tblpPr w:leftFromText="180" w:rightFromText="180" w:vertAnchor="text" w:horzAnchor="page" w:tblpX="2446" w:tblpY="106"/>
         <w:tblW w:w="0" w:type="auto"/>
         <w:tblBorders>
-          <w:top w:val="none" w:sz="0" w:space="0" w:color="auto"/>
-          <w:left w:val="none" w:sz="0" w:space="0" w:color="auto"/>
-          <w:bottom w:val="none" w:sz="0" w:space="0" w:color="auto"/>
-          <w:right w:val="none" w:sz="0" w:space="0" w:color="auto"/>
-          <w:insideH w:val="none" w:sz="0" w:space="0" w:color="auto"/>
-          <w:insideV w:val="none" w:sz="0" w:space="0" w:color="auto"/>
+          <w:top w:val="none" w:color="auto" w:sz="0" w:space="0"/>
+          <w:left w:val="none" w:color="auto" w:sz="0" w:space="0"/>
+          <w:bottom w:val="none" w:color="auto" w:sz="0" w:space="0"/>
+          <w:right w:val="none" w:color="auto" w:sz="0" w:space="0"/>
+          <w:insideH w:val="none" w:color="auto" w:sz="0" w:space="0"/>
+          <w:insideV w:val="none" w:color="auto" w:sz="0" w:space="0"/>
         </w:tblBorders>
         <w:tblLook w:val="04A0" w:firstRow="1" w:lastRow="0" w:firstColumn="1" w:lastColumn="0" w:noHBand="0" w:noVBand="1"/>
       </w:tblPr>
@@ -5149,6 +4987,7 @@
           <w:b/>
           <w:bCs/>
           <w:noProof/>
+          <w:lang w:val="id-ID" w:eastAsia="id-ID"/>
         </w:rPr>
         <mc:AlternateContent>
           <mc:Choice Requires="wps">
@@ -5206,23 +5045,7 @@
                                 <w:rFonts w:ascii="Courier New" w:hAnsi="Courier New" w:cs="Courier New"/>
                                 <w:sz w:val="16"/>
                               </w:rPr>
-                              <w:t xml:space="preserve">DICETAK </w:t>
-                            </w:r>
-                            <w:proofErr w:type="gramStart"/>
-                            <w:r>
-                              <w:rPr>
-                                <w:rFonts w:ascii="Courier New" w:hAnsi="Courier New" w:cs="Courier New"/>
-                                <w:sz w:val="16"/>
-                              </w:rPr>
-                              <w:t>PADA :</w:t>
-                            </w:r>
-                            <w:proofErr w:type="gramEnd"/>
-                            <w:r>
-                              <w:rPr>
-                                <w:rFonts w:ascii="Courier New" w:hAnsi="Courier New" w:cs="Courier New"/>
-                                <w:sz w:val="16"/>
-                              </w:rPr>
-                              <w:t xml:space="preserve"> $TGL_CETAK$</w:t>
+                              <w:t>DICETAK PADA : $TGL_CETAK$</w:t>
                             </w:r>
                           </w:p>
                         </w:txbxContent>
@@ -5242,9 +5065,9 @@
               </wp:anchor>
             </w:drawing>
           </mc:Choice>
-          <mc:Fallback>
-            <w:pict>
-              <v:shape w14:anchorId="15DDE248" id="_x0000_s1029" type="#_x0000_t202" style="position:absolute;margin-left:0;margin-top:262.3pt;width:173.25pt;height:16.5pt;z-index:251687936;visibility:visible;mso-wrap-style:square;mso-width-percent:0;mso-height-percent:0;mso-wrap-distance-left:9pt;mso-wrap-distance-top:3.6pt;mso-wrap-distance-right:9pt;mso-wrap-distance-bottom:3.6pt;mso-position-horizontal:left;mso-position-horizontal-relative:margin;mso-position-vertical:absolute;mso-position-vertical-relative:text;mso-width-percent:0;mso-height-percent:0;mso-width-relative:margin;mso-height-relative:margin;v-text-anchor:top" o:gfxdata="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" stroked="f">
+          <mc:Fallback xmlns:cx1="http://schemas.microsoft.com/office/drawing/2015/9/8/chartex">
+            <w:pict w14:anchorId="610DDA66">
+              <v:shape id="_x0000_s1029" style="position:absolute;margin-left:0;margin-top:262.3pt;width:173.25pt;height:16.5pt;z-index:251687936;visibility:visible;mso-wrap-style:square;mso-width-percent:0;mso-height-percent:0;mso-wrap-distance-left:9pt;mso-wrap-distance-top:3.6pt;mso-wrap-distance-right:9pt;mso-wrap-distance-bottom:3.6pt;mso-position-horizontal:left;mso-position-horizontal-relative:margin;mso-position-vertical:absolute;mso-position-vertical-relative:text;mso-width-percent:0;mso-height-percent:0;mso-width-relative:margin;mso-height-relative:margin;v-text-anchor:top" stroked="f" type="#_x0000_t202" o:gfxdata="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" w14:anchorId="15DDE248">
                 <v:textbox>
                   <w:txbxContent>
                     <w:p>
@@ -5300,7 +5123,7 @@
 </file>
 
 <file path=word/endnotes.xml><?xml version="1.0" encoding="utf-8"?>
-<w:endnotes xmlns:wpc="http://schemas.microsoft.com/office/word/2010/wordprocessingCanvas" xmlns:cx="http://schemas.microsoft.com/office/drawing/2014/chartex" xmlns:cx1="http://schemas.microsoft.com/office/drawing/2015/9/8/chartex" xmlns:mc="http://schemas.openxmlformats.org/markup-compatibility/2006" xmlns:o="urn:schemas-microsoft-com:office:office" xmlns:r="http://schemas.openxmlformats.org/officeDocument/2006/relationships" xmlns:m="http://schemas.openxmlformats.org/officeDocument/2006/math" xmlns:v="urn:schemas-microsoft-com:vml" xmlns:wp14="http://schemas.microsoft.com/office/word/2010/wordprocessingDrawing" xmlns:wp="http://schemas.openxmlformats.org/drawingml/2006/wordprocessingDrawing" xmlns:w10="urn:schemas-microsoft-com:office:word" xmlns:w="http://schemas.openxmlformats.org/wordprocessingml/2006/main" xmlns:w14="http://schemas.microsoft.com/office/word/2010/wordml" xmlns:w15="http://schemas.microsoft.com/office/word/2012/wordml" xmlns:w16se="http://schemas.microsoft.com/office/word/2015/wordml/symex" xmlns:wpg="http://schemas.microsoft.com/office/word/2010/wordprocessingGroup" xmlns:wpi="http://schemas.microsoft.com/office/word/2010/wordprocessingInk" xmlns:wne="http://schemas.microsoft.com/office/word/2006/wordml" xmlns:wps="http://schemas.microsoft.com/office/word/2010/wordprocessingShape" mc:Ignorable="w14 w15 w16se wp14">
+<w:endnotes xmlns:wpc="http://schemas.microsoft.com/office/word/2010/wordprocessingCanvas" xmlns:cx="http://schemas.microsoft.com/office/drawing/2014/chartex" xmlns:mc="http://schemas.openxmlformats.org/markup-compatibility/2006" xmlns:o="urn:schemas-microsoft-com:office:office" xmlns:r="http://schemas.openxmlformats.org/officeDocument/2006/relationships" xmlns:m="http://schemas.openxmlformats.org/officeDocument/2006/math" xmlns:v="urn:schemas-microsoft-com:vml" xmlns:wp14="http://schemas.microsoft.com/office/word/2010/wordprocessingDrawing" xmlns:wp="http://schemas.openxmlformats.org/drawingml/2006/wordprocessingDrawing" xmlns:w10="urn:schemas-microsoft-com:office:word" xmlns:w="http://schemas.openxmlformats.org/wordprocessingml/2006/main" xmlns:w14="http://schemas.microsoft.com/office/word/2010/wordml" xmlns:w15="http://schemas.microsoft.com/office/word/2012/wordml" xmlns:w16se="http://schemas.microsoft.com/office/word/2015/wordml/symex" xmlns:wpg="http://schemas.microsoft.com/office/word/2010/wordprocessingGroup" xmlns:wpi="http://schemas.microsoft.com/office/word/2010/wordprocessingInk" xmlns:wne="http://schemas.microsoft.com/office/word/2006/wordml" xmlns:wps="http://schemas.microsoft.com/office/word/2010/wordprocessingShape" mc:Ignorable="w14 w15 w16se wp14">
   <w:endnote w:type="separator" w:id="-1">
     <w:p>
       <w:pPr>
@@ -5325,7 +5148,7 @@
 </file>
 
 <file path=word/footer1.xml><?xml version="1.0" encoding="utf-8"?>
-<w:ftr xmlns:wpc="http://schemas.microsoft.com/office/word/2010/wordprocessingCanvas" xmlns:cx="http://schemas.microsoft.com/office/drawing/2014/chartex" xmlns:cx1="http://schemas.microsoft.com/office/drawing/2015/9/8/chartex" xmlns:mc="http://schemas.openxmlformats.org/markup-compatibility/2006" xmlns:o="urn:schemas-microsoft-com:office:office" xmlns:r="http://schemas.openxmlformats.org/officeDocument/2006/relationships" xmlns:m="http://schemas.openxmlformats.org/officeDocument/2006/math" xmlns:v="urn:schemas-microsoft-com:vml" xmlns:wp14="http://schemas.microsoft.com/office/word/2010/wordprocessingDrawing" xmlns:wp="http://schemas.openxmlformats.org/drawingml/2006/wordprocessingDrawing" xmlns:w10="urn:schemas-microsoft-com:office:word" xmlns:w="http://schemas.openxmlformats.org/wordprocessingml/2006/main" xmlns:w14="http://schemas.microsoft.com/office/word/2010/wordml" xmlns:w15="http://schemas.microsoft.com/office/word/2012/wordml" xmlns:w16se="http://schemas.microsoft.com/office/word/2015/wordml/symex" xmlns:wpg="http://schemas.microsoft.com/office/word/2010/wordprocessingGroup" xmlns:wpi="http://schemas.microsoft.com/office/word/2010/wordprocessingInk" xmlns:wne="http://schemas.microsoft.com/office/word/2006/wordml" xmlns:wps="http://schemas.microsoft.com/office/word/2010/wordprocessingShape" mc:Ignorable="w14 w15 w16se wp14">
+<w:ftr xmlns:wpc="http://schemas.microsoft.com/office/word/2010/wordprocessingCanvas" xmlns:cx="http://schemas.microsoft.com/office/drawing/2014/chartex" xmlns:mc="http://schemas.openxmlformats.org/markup-compatibility/2006" xmlns:o="urn:schemas-microsoft-com:office:office" xmlns:r="http://schemas.openxmlformats.org/officeDocument/2006/relationships" xmlns:m="http://schemas.openxmlformats.org/officeDocument/2006/math" xmlns:v="urn:schemas-microsoft-com:vml" xmlns:wp14="http://schemas.microsoft.com/office/word/2010/wordprocessingDrawing" xmlns:wp="http://schemas.openxmlformats.org/drawingml/2006/wordprocessingDrawing" xmlns:w10="urn:schemas-microsoft-com:office:word" xmlns:w="http://schemas.openxmlformats.org/wordprocessingml/2006/main" xmlns:w14="http://schemas.microsoft.com/office/word/2010/wordml" xmlns:w15="http://schemas.microsoft.com/office/word/2012/wordml" xmlns:w16se="http://schemas.microsoft.com/office/word/2015/wordml/symex" xmlns:wpg="http://schemas.microsoft.com/office/word/2010/wordprocessingGroup" xmlns:wpi="http://schemas.microsoft.com/office/word/2010/wordprocessingInk" xmlns:wne="http://schemas.microsoft.com/office/word/2006/wordml" xmlns:wps="http://schemas.microsoft.com/office/word/2010/wordprocessingShape" mc:Ignorable="w14 w15 w16se wp14">
   <w:p>
     <w:pPr>
       <w:pStyle w:val="Footer"/>
@@ -5335,7 +5158,7 @@
 </file>
 
 <file path=word/footer2.xml><?xml version="1.0" encoding="utf-8"?>
-<w:ftr xmlns:wpc="http://schemas.microsoft.com/office/word/2010/wordprocessingCanvas" xmlns:cx="http://schemas.microsoft.com/office/drawing/2014/chartex" xmlns:cx1="http://schemas.microsoft.com/office/drawing/2015/9/8/chartex" xmlns:mc="http://schemas.openxmlformats.org/markup-compatibility/2006" xmlns:o="urn:schemas-microsoft-com:office:office" xmlns:r="http://schemas.openxmlformats.org/officeDocument/2006/relationships" xmlns:m="http://schemas.openxmlformats.org/officeDocument/2006/math" xmlns:v="urn:schemas-microsoft-com:vml" xmlns:wp14="http://schemas.microsoft.com/office/word/2010/wordprocessingDrawing" xmlns:wp="http://schemas.openxmlformats.org/drawingml/2006/wordprocessingDrawing" xmlns:w10="urn:schemas-microsoft-com:office:word" xmlns:w="http://schemas.openxmlformats.org/wordprocessingml/2006/main" xmlns:w14="http://schemas.microsoft.com/office/word/2010/wordml" xmlns:w15="http://schemas.microsoft.com/office/word/2012/wordml" xmlns:w16se="http://schemas.microsoft.com/office/word/2015/wordml/symex" xmlns:wpg="http://schemas.microsoft.com/office/word/2010/wordprocessingGroup" xmlns:wpi="http://schemas.microsoft.com/office/word/2010/wordprocessingInk" xmlns:wne="http://schemas.microsoft.com/office/word/2006/wordml" xmlns:wps="http://schemas.microsoft.com/office/word/2010/wordprocessingShape" mc:Ignorable="w14 w15 w16se wp14">
+<w:ftr xmlns:wpc="http://schemas.microsoft.com/office/word/2010/wordprocessingCanvas" xmlns:cx="http://schemas.microsoft.com/office/drawing/2014/chartex" xmlns:mc="http://schemas.openxmlformats.org/markup-compatibility/2006" xmlns:o="urn:schemas-microsoft-com:office:office" xmlns:r="http://schemas.openxmlformats.org/officeDocument/2006/relationships" xmlns:m="http://schemas.openxmlformats.org/officeDocument/2006/math" xmlns:v="urn:schemas-microsoft-com:vml" xmlns:wp14="http://schemas.microsoft.com/office/word/2010/wordprocessingDrawing" xmlns:wp="http://schemas.openxmlformats.org/drawingml/2006/wordprocessingDrawing" xmlns:w10="urn:schemas-microsoft-com:office:word" xmlns:w="http://schemas.openxmlformats.org/wordprocessingml/2006/main" xmlns:w14="http://schemas.microsoft.com/office/word/2010/wordml" xmlns:w15="http://schemas.microsoft.com/office/word/2012/wordml" xmlns:w16se="http://schemas.microsoft.com/office/word/2015/wordml/symex" xmlns:wpg="http://schemas.microsoft.com/office/word/2010/wordprocessingGroup" xmlns:wpi="http://schemas.microsoft.com/office/word/2010/wordprocessingInk" xmlns:wne="http://schemas.microsoft.com/office/word/2006/wordml" xmlns:wps="http://schemas.microsoft.com/office/word/2010/wordprocessingShape" mc:Ignorable="w14 w15 w16se wp14">
   <w:p>
     <w:pPr>
       <w:pStyle w:val="Footer"/>
@@ -5345,7 +5168,7 @@
 </file>
 
 <file path=word/footer3.xml><?xml version="1.0" encoding="utf-8"?>
-<w:ftr xmlns:wpc="http://schemas.microsoft.com/office/word/2010/wordprocessingCanvas" xmlns:cx="http://schemas.microsoft.com/office/drawing/2014/chartex" xmlns:cx1="http://schemas.microsoft.com/office/drawing/2015/9/8/chartex" xmlns:mc="http://schemas.openxmlformats.org/markup-compatibility/2006" xmlns:o="urn:schemas-microsoft-com:office:office" xmlns:r="http://schemas.openxmlformats.org/officeDocument/2006/relationships" xmlns:m="http://schemas.openxmlformats.org/officeDocument/2006/math" xmlns:v="urn:schemas-microsoft-com:vml" xmlns:wp14="http://schemas.microsoft.com/office/word/2010/wordprocessingDrawing" xmlns:wp="http://schemas.openxmlformats.org/drawingml/2006/wordprocessingDrawing" xmlns:w10="urn:schemas-microsoft-com:office:word" xmlns:w="http://schemas.openxmlformats.org/wordprocessingml/2006/main" xmlns:w14="http://schemas.microsoft.com/office/word/2010/wordml" xmlns:w15="http://schemas.microsoft.com/office/word/2012/wordml" xmlns:w16se="http://schemas.microsoft.com/office/word/2015/wordml/symex" xmlns:wpg="http://schemas.microsoft.com/office/word/2010/wordprocessingGroup" xmlns:wpi="http://schemas.microsoft.com/office/word/2010/wordprocessingInk" xmlns:wne="http://schemas.microsoft.com/office/word/2006/wordml" xmlns:wps="http://schemas.microsoft.com/office/word/2010/wordprocessingShape" mc:Ignorable="w14 w15 w16se wp14">
+<w:ftr xmlns:wpc="http://schemas.microsoft.com/office/word/2010/wordprocessingCanvas" xmlns:cx="http://schemas.microsoft.com/office/drawing/2014/chartex" xmlns:mc="http://schemas.openxmlformats.org/markup-compatibility/2006" xmlns:o="urn:schemas-microsoft-com:office:office" xmlns:r="http://schemas.openxmlformats.org/officeDocument/2006/relationships" xmlns:m="http://schemas.openxmlformats.org/officeDocument/2006/math" xmlns:v="urn:schemas-microsoft-com:vml" xmlns:wp14="http://schemas.microsoft.com/office/word/2010/wordprocessingDrawing" xmlns:wp="http://schemas.openxmlformats.org/drawingml/2006/wordprocessingDrawing" xmlns:w10="urn:schemas-microsoft-com:office:word" xmlns:w="http://schemas.openxmlformats.org/wordprocessingml/2006/main" xmlns:w14="http://schemas.microsoft.com/office/word/2010/wordml" xmlns:w15="http://schemas.microsoft.com/office/word/2012/wordml" xmlns:w16se="http://schemas.microsoft.com/office/word/2015/wordml/symex" xmlns:wpg="http://schemas.microsoft.com/office/word/2010/wordprocessingGroup" xmlns:wpi="http://schemas.microsoft.com/office/word/2010/wordprocessingInk" xmlns:wne="http://schemas.microsoft.com/office/word/2006/wordml" xmlns:wps="http://schemas.microsoft.com/office/word/2010/wordprocessingShape" mc:Ignorable="w14 w15 w16se wp14">
   <w:p>
     <w:pPr>
       <w:pStyle w:val="Footer"/>
@@ -5355,7 +5178,7 @@
 </file>
 
 <file path=word/footer4.xml><?xml version="1.0" encoding="utf-8"?>
-<w:ftr xmlns:wpc="http://schemas.microsoft.com/office/word/2010/wordprocessingCanvas" xmlns:cx="http://schemas.microsoft.com/office/drawing/2014/chartex" xmlns:cx1="http://schemas.microsoft.com/office/drawing/2015/9/8/chartex" xmlns:mc="http://schemas.openxmlformats.org/markup-compatibility/2006" xmlns:o="urn:schemas-microsoft-com:office:office" xmlns:r="http://schemas.openxmlformats.org/officeDocument/2006/relationships" xmlns:m="http://schemas.openxmlformats.org/officeDocument/2006/math" xmlns:v="urn:schemas-microsoft-com:vml" xmlns:wp14="http://schemas.microsoft.com/office/word/2010/wordprocessingDrawing" xmlns:wp="http://schemas.openxmlformats.org/drawingml/2006/wordprocessingDrawing" xmlns:w10="urn:schemas-microsoft-com:office:word" xmlns:w="http://schemas.openxmlformats.org/wordprocessingml/2006/main" xmlns:w14="http://schemas.microsoft.com/office/word/2010/wordml" xmlns:w15="http://schemas.microsoft.com/office/word/2012/wordml" xmlns:w16se="http://schemas.microsoft.com/office/word/2015/wordml/symex" xmlns:wpg="http://schemas.microsoft.com/office/word/2010/wordprocessingGroup" xmlns:wpi="http://schemas.microsoft.com/office/word/2010/wordprocessingInk" xmlns:wne="http://schemas.microsoft.com/office/word/2006/wordml" xmlns:wps="http://schemas.microsoft.com/office/word/2010/wordprocessingShape" mc:Ignorable="w14 w15 w16se wp14">
+<w:ftr xmlns:wpc="http://schemas.microsoft.com/office/word/2010/wordprocessingCanvas" xmlns:cx="http://schemas.microsoft.com/office/drawing/2014/chartex" xmlns:mc="http://schemas.openxmlformats.org/markup-compatibility/2006" xmlns:o="urn:schemas-microsoft-com:office:office" xmlns:r="http://schemas.openxmlformats.org/officeDocument/2006/relationships" xmlns:m="http://schemas.openxmlformats.org/officeDocument/2006/math" xmlns:v="urn:schemas-microsoft-com:vml" xmlns:wp14="http://schemas.microsoft.com/office/word/2010/wordprocessingDrawing" xmlns:wp="http://schemas.openxmlformats.org/drawingml/2006/wordprocessingDrawing" xmlns:w10="urn:schemas-microsoft-com:office:word" xmlns:w="http://schemas.openxmlformats.org/wordprocessingml/2006/main" xmlns:w14="http://schemas.microsoft.com/office/word/2010/wordml" xmlns:w15="http://schemas.microsoft.com/office/word/2012/wordml" xmlns:w16se="http://schemas.microsoft.com/office/word/2015/wordml/symex" xmlns:wpg="http://schemas.microsoft.com/office/word/2010/wordprocessingGroup" xmlns:wpi="http://schemas.microsoft.com/office/word/2010/wordprocessingInk" xmlns:wne="http://schemas.microsoft.com/office/word/2006/wordml" xmlns:wps="http://schemas.microsoft.com/office/word/2010/wordprocessingShape" mc:Ignorable="w14 w15 w16se wp14">
   <w:p>
     <w:pPr>
       <w:pStyle w:val="Footer"/>
@@ -5365,7 +5188,7 @@
 </file>
 
 <file path=word/footer5.xml><?xml version="1.0" encoding="utf-8"?>
-<w:ftr xmlns:wpc="http://schemas.microsoft.com/office/word/2010/wordprocessingCanvas" xmlns:cx="http://schemas.microsoft.com/office/drawing/2014/chartex" xmlns:cx1="http://schemas.microsoft.com/office/drawing/2015/9/8/chartex" xmlns:mc="http://schemas.openxmlformats.org/markup-compatibility/2006" xmlns:o="urn:schemas-microsoft-com:office:office" xmlns:r="http://schemas.openxmlformats.org/officeDocument/2006/relationships" xmlns:m="http://schemas.openxmlformats.org/officeDocument/2006/math" xmlns:v="urn:schemas-microsoft-com:vml" xmlns:wp14="http://schemas.microsoft.com/office/word/2010/wordprocessingDrawing" xmlns:wp="http://schemas.openxmlformats.org/drawingml/2006/wordprocessingDrawing" xmlns:w10="urn:schemas-microsoft-com:office:word" xmlns:w="http://schemas.openxmlformats.org/wordprocessingml/2006/main" xmlns:w14="http://schemas.microsoft.com/office/word/2010/wordml" xmlns:w15="http://schemas.microsoft.com/office/word/2012/wordml" xmlns:w16se="http://schemas.microsoft.com/office/word/2015/wordml/symex" xmlns:wpg="http://schemas.microsoft.com/office/word/2010/wordprocessingGroup" xmlns:wpi="http://schemas.microsoft.com/office/word/2010/wordprocessingInk" xmlns:wne="http://schemas.microsoft.com/office/word/2006/wordml" xmlns:wps="http://schemas.microsoft.com/office/word/2010/wordprocessingShape" mc:Ignorable="w14 w15 w16se wp14">
+<w:ftr xmlns:wpc="http://schemas.microsoft.com/office/word/2010/wordprocessingCanvas" xmlns:cx="http://schemas.microsoft.com/office/drawing/2014/chartex" xmlns:mc="http://schemas.openxmlformats.org/markup-compatibility/2006" xmlns:o="urn:schemas-microsoft-com:office:office" xmlns:r="http://schemas.openxmlformats.org/officeDocument/2006/relationships" xmlns:m="http://schemas.openxmlformats.org/officeDocument/2006/math" xmlns:v="urn:schemas-microsoft-com:vml" xmlns:wp14="http://schemas.microsoft.com/office/word/2010/wordprocessingDrawing" xmlns:wp="http://schemas.openxmlformats.org/drawingml/2006/wordprocessingDrawing" xmlns:w10="urn:schemas-microsoft-com:office:word" xmlns:w="http://schemas.openxmlformats.org/wordprocessingml/2006/main" xmlns:w14="http://schemas.microsoft.com/office/word/2010/wordml" xmlns:w15="http://schemas.microsoft.com/office/word/2012/wordml" xmlns:w16se="http://schemas.microsoft.com/office/word/2015/wordml/symex" xmlns:wpg="http://schemas.microsoft.com/office/word/2010/wordprocessingGroup" xmlns:wpi="http://schemas.microsoft.com/office/word/2010/wordprocessingInk" xmlns:wne="http://schemas.microsoft.com/office/word/2006/wordml" xmlns:wps="http://schemas.microsoft.com/office/word/2010/wordprocessingShape" mc:Ignorable="w14 w15 w16se wp14">
   <w:p>
     <w:pPr>
       <w:pStyle w:val="Footer"/>
@@ -5375,7 +5198,7 @@
 </file>
 
 <file path=word/footnotes.xml><?xml version="1.0" encoding="utf-8"?>
-<w:footnotes xmlns:wpc="http://schemas.microsoft.com/office/word/2010/wordprocessingCanvas" xmlns:cx="http://schemas.microsoft.com/office/drawing/2014/chartex" xmlns:cx1="http://schemas.microsoft.com/office/drawing/2015/9/8/chartex" xmlns:mc="http://schemas.openxmlformats.org/markup-compatibility/2006" xmlns:o="urn:schemas-microsoft-com:office:office" xmlns:r="http://schemas.openxmlformats.org/officeDocument/2006/relationships" xmlns:m="http://schemas.openxmlformats.org/officeDocument/2006/math" xmlns:v="urn:schemas-microsoft-com:vml" xmlns:wp14="http://schemas.microsoft.com/office/word/2010/wordprocessingDrawing" xmlns:wp="http://schemas.openxmlformats.org/drawingml/2006/wordprocessingDrawing" xmlns:w10="urn:schemas-microsoft-com:office:word" xmlns:w="http://schemas.openxmlformats.org/wordprocessingml/2006/main" xmlns:w14="http://schemas.microsoft.com/office/word/2010/wordml" xmlns:w15="http://schemas.microsoft.com/office/word/2012/wordml" xmlns:w16se="http://schemas.microsoft.com/office/word/2015/wordml/symex" xmlns:wpg="http://schemas.microsoft.com/office/word/2010/wordprocessingGroup" xmlns:wpi="http://schemas.microsoft.com/office/word/2010/wordprocessingInk" xmlns:wne="http://schemas.microsoft.com/office/word/2006/wordml" xmlns:wps="http://schemas.microsoft.com/office/word/2010/wordprocessingShape" mc:Ignorable="w14 w15 w16se wp14">
+<w:footnotes xmlns:wpc="http://schemas.microsoft.com/office/word/2010/wordprocessingCanvas" xmlns:cx="http://schemas.microsoft.com/office/drawing/2014/chartex" xmlns:mc="http://schemas.openxmlformats.org/markup-compatibility/2006" xmlns:o="urn:schemas-microsoft-com:office:office" xmlns:r="http://schemas.openxmlformats.org/officeDocument/2006/relationships" xmlns:m="http://schemas.openxmlformats.org/officeDocument/2006/math" xmlns:v="urn:schemas-microsoft-com:vml" xmlns:wp14="http://schemas.microsoft.com/office/word/2010/wordprocessingDrawing" xmlns:wp="http://schemas.openxmlformats.org/drawingml/2006/wordprocessingDrawing" xmlns:w10="urn:schemas-microsoft-com:office:word" xmlns:w="http://schemas.openxmlformats.org/wordprocessingml/2006/main" xmlns:w14="http://schemas.microsoft.com/office/word/2010/wordml" xmlns:w15="http://schemas.microsoft.com/office/word/2012/wordml" xmlns:w16se="http://schemas.microsoft.com/office/word/2015/wordml/symex" xmlns:wpg="http://schemas.microsoft.com/office/word/2010/wordprocessingGroup" xmlns:wpi="http://schemas.microsoft.com/office/word/2010/wordprocessingInk" xmlns:wne="http://schemas.microsoft.com/office/word/2006/wordml" xmlns:wps="http://schemas.microsoft.com/office/word/2010/wordprocessingShape" mc:Ignorable="w14 w15 w16se wp14">
   <w:footnote w:type="separator" w:id="-1">
     <w:p>
       <w:pPr>
@@ -5400,7 +5223,7 @@
 </file>
 
 <file path=word/header1.xml><?xml version="1.0" encoding="utf-8"?>
-<w:hdr xmlns:wpc="http://schemas.microsoft.com/office/word/2010/wordprocessingCanvas" xmlns:cx="http://schemas.microsoft.com/office/drawing/2014/chartex" xmlns:cx1="http://schemas.microsoft.com/office/drawing/2015/9/8/chartex" xmlns:mc="http://schemas.openxmlformats.org/markup-compatibility/2006" xmlns:o="urn:schemas-microsoft-com:office:office" xmlns:r="http://schemas.openxmlformats.org/officeDocument/2006/relationships" xmlns:m="http://schemas.openxmlformats.org/officeDocument/2006/math" xmlns:v="urn:schemas-microsoft-com:vml" xmlns:wp14="http://schemas.microsoft.com/office/word/2010/wordprocessingDrawing" xmlns:wp="http://schemas.openxmlformats.org/drawingml/2006/wordprocessingDrawing" xmlns:w10="urn:schemas-microsoft-com:office:word" xmlns:w="http://schemas.openxmlformats.org/wordprocessingml/2006/main" xmlns:w14="http://schemas.microsoft.com/office/word/2010/wordml" xmlns:w15="http://schemas.microsoft.com/office/word/2012/wordml" xmlns:w16se="http://schemas.microsoft.com/office/word/2015/wordml/symex" xmlns:wpg="http://schemas.microsoft.com/office/word/2010/wordprocessingGroup" xmlns:wpi="http://schemas.microsoft.com/office/word/2010/wordprocessingInk" xmlns:wne="http://schemas.microsoft.com/office/word/2006/wordml" xmlns:wps="http://schemas.microsoft.com/office/word/2010/wordprocessingShape" mc:Ignorable="w14 w15 w16se wp14">
+<w:hdr xmlns:wpc="http://schemas.microsoft.com/office/word/2010/wordprocessingCanvas" xmlns:cx="http://schemas.microsoft.com/office/drawing/2014/chartex" xmlns:mc="http://schemas.openxmlformats.org/markup-compatibility/2006" xmlns:o="urn:schemas-microsoft-com:office:office" xmlns:r="http://schemas.openxmlformats.org/officeDocument/2006/relationships" xmlns:m="http://schemas.openxmlformats.org/officeDocument/2006/math" xmlns:v="urn:schemas-microsoft-com:vml" xmlns:wp14="http://schemas.microsoft.com/office/word/2010/wordprocessingDrawing" xmlns:wp="http://schemas.openxmlformats.org/drawingml/2006/wordprocessingDrawing" xmlns:w10="urn:schemas-microsoft-com:office:word" xmlns:w="http://schemas.openxmlformats.org/wordprocessingml/2006/main" xmlns:w14="http://schemas.microsoft.com/office/word/2010/wordml" xmlns:w15="http://schemas.microsoft.com/office/word/2012/wordml" xmlns:w16se="http://schemas.microsoft.com/office/word/2015/wordml/symex" xmlns:wpg="http://schemas.microsoft.com/office/word/2010/wordprocessingGroup" xmlns:wpi="http://schemas.microsoft.com/office/word/2010/wordprocessingInk" xmlns:wne="http://schemas.microsoft.com/office/word/2006/wordml" xmlns:wps="http://schemas.microsoft.com/office/word/2010/wordprocessingShape" mc:Ignorable="w14 w15 w16se wp14">
   <w:p>
     <w:pPr>
       <w:pStyle w:val="Header"/>
@@ -5410,7 +5233,7 @@
 </file>
 
 <file path=word/header2.xml><?xml version="1.0" encoding="utf-8"?>
-<w:hdr xmlns:wpc="http://schemas.microsoft.com/office/word/2010/wordprocessingCanvas" xmlns:cx="http://schemas.microsoft.com/office/drawing/2014/chartex" xmlns:cx1="http://schemas.microsoft.com/office/drawing/2015/9/8/chartex" xmlns:mc="http://schemas.openxmlformats.org/markup-compatibility/2006" xmlns:o="urn:schemas-microsoft-com:office:office" xmlns:r="http://schemas.openxmlformats.org/officeDocument/2006/relationships" xmlns:m="http://schemas.openxmlformats.org/officeDocument/2006/math" xmlns:v="urn:schemas-microsoft-com:vml" xmlns:wp14="http://schemas.microsoft.com/office/word/2010/wordprocessingDrawing" xmlns:wp="http://schemas.openxmlformats.org/drawingml/2006/wordprocessingDrawing" xmlns:w10="urn:schemas-microsoft-com:office:word" xmlns:w="http://schemas.openxmlformats.org/wordprocessingml/2006/main" xmlns:w14="http://schemas.microsoft.com/office/word/2010/wordml" xmlns:w15="http://schemas.microsoft.com/office/word/2012/wordml" xmlns:w16se="http://schemas.microsoft.com/office/word/2015/wordml/symex" xmlns:wpg="http://schemas.microsoft.com/office/word/2010/wordprocessingGroup" xmlns:wpi="http://schemas.microsoft.com/office/word/2010/wordprocessingInk" xmlns:wne="http://schemas.microsoft.com/office/word/2006/wordml" xmlns:wps="http://schemas.microsoft.com/office/word/2010/wordprocessingShape" mc:Ignorable="w14 w15 w16se wp14">
+<w:hdr xmlns:wpc="http://schemas.microsoft.com/office/word/2010/wordprocessingCanvas" xmlns:cx="http://schemas.microsoft.com/office/drawing/2014/chartex" xmlns:mc="http://schemas.openxmlformats.org/markup-compatibility/2006" xmlns:o="urn:schemas-microsoft-com:office:office" xmlns:r="http://schemas.openxmlformats.org/officeDocument/2006/relationships" xmlns:m="http://schemas.openxmlformats.org/officeDocument/2006/math" xmlns:v="urn:schemas-microsoft-com:vml" xmlns:wp14="http://schemas.microsoft.com/office/word/2010/wordprocessingDrawing" xmlns:wp="http://schemas.openxmlformats.org/drawingml/2006/wordprocessingDrawing" xmlns:w10="urn:schemas-microsoft-com:office:word" xmlns:w="http://schemas.openxmlformats.org/wordprocessingml/2006/main" xmlns:w14="http://schemas.microsoft.com/office/word/2010/wordml" xmlns:w15="http://schemas.microsoft.com/office/word/2012/wordml" xmlns:w16se="http://schemas.microsoft.com/office/word/2015/wordml/symex" xmlns:wpg="http://schemas.microsoft.com/office/word/2010/wordprocessingGroup" xmlns:wpi="http://schemas.microsoft.com/office/word/2010/wordprocessingInk" xmlns:wne="http://schemas.microsoft.com/office/word/2006/wordml" xmlns:wps="http://schemas.microsoft.com/office/word/2010/wordprocessingShape" mc:Ignorable="w14 w15 w16se wp14">
   <w:p>
     <w:pPr>
       <w:pStyle w:val="Header"/>
@@ -5420,7 +5243,7 @@
 </file>
 
 <file path=word/header3.xml><?xml version="1.0" encoding="utf-8"?>
-<w:hdr xmlns:wpc="http://schemas.microsoft.com/office/word/2010/wordprocessingCanvas" xmlns:cx="http://schemas.microsoft.com/office/drawing/2014/chartex" xmlns:cx1="http://schemas.microsoft.com/office/drawing/2015/9/8/chartex" xmlns:mc="http://schemas.openxmlformats.org/markup-compatibility/2006" xmlns:o="urn:schemas-microsoft-com:office:office" xmlns:r="http://schemas.openxmlformats.org/officeDocument/2006/relationships" xmlns:m="http://schemas.openxmlformats.org/officeDocument/2006/math" xmlns:v="urn:schemas-microsoft-com:vml" xmlns:wp14="http://schemas.microsoft.com/office/word/2010/wordprocessingDrawing" xmlns:wp="http://schemas.openxmlformats.org/drawingml/2006/wordprocessingDrawing" xmlns:w10="urn:schemas-microsoft-com:office:word" xmlns:w="http://schemas.openxmlformats.org/wordprocessingml/2006/main" xmlns:w14="http://schemas.microsoft.com/office/word/2010/wordml" xmlns:w15="http://schemas.microsoft.com/office/word/2012/wordml" xmlns:w16se="http://schemas.microsoft.com/office/word/2015/wordml/symex" xmlns:wpg="http://schemas.microsoft.com/office/word/2010/wordprocessingGroup" xmlns:wpi="http://schemas.microsoft.com/office/word/2010/wordprocessingInk" xmlns:wne="http://schemas.microsoft.com/office/word/2006/wordml" xmlns:wps="http://schemas.microsoft.com/office/word/2010/wordprocessingShape" mc:Ignorable="w14 w15 w16se wp14">
+<w:hdr xmlns:wpc="http://schemas.microsoft.com/office/word/2010/wordprocessingCanvas" xmlns:cx="http://schemas.microsoft.com/office/drawing/2014/chartex" xmlns:mc="http://schemas.openxmlformats.org/markup-compatibility/2006" xmlns:o="urn:schemas-microsoft-com:office:office" xmlns:r="http://schemas.openxmlformats.org/officeDocument/2006/relationships" xmlns:m="http://schemas.openxmlformats.org/officeDocument/2006/math" xmlns:v="urn:schemas-microsoft-com:vml" xmlns:wp14="http://schemas.microsoft.com/office/word/2010/wordprocessingDrawing" xmlns:wp="http://schemas.openxmlformats.org/drawingml/2006/wordprocessingDrawing" xmlns:w10="urn:schemas-microsoft-com:office:word" xmlns:w="http://schemas.openxmlformats.org/wordprocessingml/2006/main" xmlns:w14="http://schemas.microsoft.com/office/word/2010/wordml" xmlns:w15="http://schemas.microsoft.com/office/word/2012/wordml" xmlns:w16se="http://schemas.microsoft.com/office/word/2015/wordml/symex" xmlns:wpg="http://schemas.microsoft.com/office/word/2010/wordprocessingGroup" xmlns:wpi="http://schemas.microsoft.com/office/word/2010/wordprocessingInk" xmlns:wne="http://schemas.microsoft.com/office/word/2006/wordml" xmlns:wps="http://schemas.microsoft.com/office/word/2010/wordprocessingShape" mc:Ignorable="w14 w15 w16se wp14">
   <w:p>
     <w:pPr>
       <w:pStyle w:val="Header"/>
@@ -5430,7 +5253,7 @@
 </file>
 
 <file path=word/header4.xml><?xml version="1.0" encoding="utf-8"?>
-<w:hdr xmlns:wpc="http://schemas.microsoft.com/office/word/2010/wordprocessingCanvas" xmlns:cx="http://schemas.microsoft.com/office/drawing/2014/chartex" xmlns:cx1="http://schemas.microsoft.com/office/drawing/2015/9/8/chartex" xmlns:mc="http://schemas.openxmlformats.org/markup-compatibility/2006" xmlns:o="urn:schemas-microsoft-com:office:office" xmlns:r="http://schemas.openxmlformats.org/officeDocument/2006/relationships" xmlns:m="http://schemas.openxmlformats.org/officeDocument/2006/math" xmlns:v="urn:schemas-microsoft-com:vml" xmlns:wp14="http://schemas.microsoft.com/office/word/2010/wordprocessingDrawing" xmlns:wp="http://schemas.openxmlformats.org/drawingml/2006/wordprocessingDrawing" xmlns:w10="urn:schemas-microsoft-com:office:word" xmlns:w="http://schemas.openxmlformats.org/wordprocessingml/2006/main" xmlns:w14="http://schemas.microsoft.com/office/word/2010/wordml" xmlns:w15="http://schemas.microsoft.com/office/word/2012/wordml" xmlns:w16se="http://schemas.microsoft.com/office/word/2015/wordml/symex" xmlns:wpg="http://schemas.microsoft.com/office/word/2010/wordprocessingGroup" xmlns:wpi="http://schemas.microsoft.com/office/word/2010/wordprocessingInk" xmlns:wne="http://schemas.microsoft.com/office/word/2006/wordml" xmlns:wps="http://schemas.microsoft.com/office/word/2010/wordprocessingShape" mc:Ignorable="w14 w15 w16se wp14">
+<w:hdr xmlns:wpc="http://schemas.microsoft.com/office/word/2010/wordprocessingCanvas" xmlns:cx="http://schemas.microsoft.com/office/drawing/2014/chartex" xmlns:mc="http://schemas.openxmlformats.org/markup-compatibility/2006" xmlns:o="urn:schemas-microsoft-com:office:office" xmlns:r="http://schemas.openxmlformats.org/officeDocument/2006/relationships" xmlns:m="http://schemas.openxmlformats.org/officeDocument/2006/math" xmlns:v="urn:schemas-microsoft-com:vml" xmlns:wp14="http://schemas.microsoft.com/office/word/2010/wordprocessingDrawing" xmlns:wp="http://schemas.openxmlformats.org/drawingml/2006/wordprocessingDrawing" xmlns:w10="urn:schemas-microsoft-com:office:word" xmlns:w="http://schemas.openxmlformats.org/wordprocessingml/2006/main" xmlns:w14="http://schemas.microsoft.com/office/word/2010/wordml" xmlns:w15="http://schemas.microsoft.com/office/word/2012/wordml" xmlns:w16se="http://schemas.microsoft.com/office/word/2015/wordml/symex" xmlns:wpg="http://schemas.microsoft.com/office/word/2010/wordprocessingGroup" xmlns:wpi="http://schemas.microsoft.com/office/word/2010/wordprocessingInk" xmlns:wne="http://schemas.microsoft.com/office/word/2006/wordml" xmlns:wps="http://schemas.microsoft.com/office/word/2010/wordprocessingShape" mc:Ignorable="w14 w15 w16se wp14">
   <w:p>
     <w:pPr>
       <w:tabs>
@@ -5639,6 +5462,14 @@
         <w:lang w:val="id-ID"/>
       </w:rPr>
       <w:tab/>
+    </w:r>
+    <w:r>
+      <w:rPr>
+        <w:rFonts w:ascii="Times New Roman" w:hAnsi="Times New Roman" w:cs="Times New Roman"/>
+        <w:sz w:val="20"/>
+        <w:szCs w:val="20"/>
+        <w:lang w:val="id-ID"/>
+      </w:rPr>
       <w:t>Telex : 47156, 47248</w:t>
     </w:r>
   </w:p>
@@ -5674,6 +5505,14 @@
         <w:lang w:val="id-ID"/>
       </w:rPr>
       <w:tab/>
+    </w:r>
+    <w:r>
+      <w:rPr>
+        <w:rFonts w:ascii="Times New Roman" w:hAnsi="Times New Roman" w:cs="Times New Roman"/>
+        <w:sz w:val="20"/>
+        <w:szCs w:val="20"/>
+        <w:lang w:val="id-ID"/>
+      </w:rPr>
       <w:t>(021) 7251234, 7250550</w:t>
     </w:r>
     <w:r>
@@ -5684,6 +5523,14 @@
         <w:lang w:val="id-ID"/>
       </w:rPr>
       <w:tab/>
+    </w:r>
+    <w:r>
+      <w:rPr>
+        <w:rFonts w:ascii="Times New Roman" w:hAnsi="Times New Roman" w:cs="Times New Roman"/>
+        <w:sz w:val="20"/>
+        <w:szCs w:val="20"/>
+        <w:lang w:val="id-ID"/>
+      </w:rPr>
       <w:t>Faximile : (021) 7221330</w:t>
     </w:r>
   </w:p>
@@ -5719,6 +5566,14 @@
         <w:lang w:val="id-ID"/>
       </w:rPr>
       <w:tab/>
+    </w:r>
+    <w:r>
+      <w:rPr>
+        <w:rFonts w:ascii="Times New Roman" w:hAnsi="Times New Roman" w:cs="Times New Roman"/>
+        <w:sz w:val="20"/>
+        <w:szCs w:val="20"/>
+        <w:lang w:val="id-ID"/>
+      </w:rPr>
       <w:t xml:space="preserve">: </w:t>
     </w:r>
     <w:r>
@@ -5729,6 +5584,14 @@
         <w:lang w:val="id-ID"/>
       </w:rPr>
       <w:tab/>
+    </w:r>
+    <w:r>
+      <w:rPr>
+        <w:rFonts w:ascii="Times New Roman" w:hAnsi="Times New Roman" w:cs="Times New Roman"/>
+        <w:sz w:val="20"/>
+        <w:szCs w:val="20"/>
+        <w:lang w:val="id-ID"/>
+      </w:rPr>
       <w:t>4322/KBB</w:t>
     </w:r>
     <w:r>
@@ -5739,6 +5602,14 @@
         <w:lang w:val="id-ID"/>
       </w:rPr>
       <w:tab/>
+    </w:r>
+    <w:r>
+      <w:rPr>
+        <w:rFonts w:ascii="Times New Roman" w:hAnsi="Times New Roman" w:cs="Times New Roman"/>
+        <w:sz w:val="20"/>
+        <w:szCs w:val="20"/>
+        <w:lang w:val="id-ID"/>
+      </w:rPr>
       <w:t>Alamat kawat : PLNPST</w:t>
     </w:r>
   </w:p>
@@ -5771,7 +5642,7 @@
 </file>
 
 <file path=word/header5.xml><?xml version="1.0" encoding="utf-8"?>
-<w:hdr xmlns:wpc="http://schemas.microsoft.com/office/word/2010/wordprocessingCanvas" xmlns:cx="http://schemas.microsoft.com/office/drawing/2014/chartex" xmlns:cx1="http://schemas.microsoft.com/office/drawing/2015/9/8/chartex" xmlns:mc="http://schemas.openxmlformats.org/markup-compatibility/2006" xmlns:o="urn:schemas-microsoft-com:office:office" xmlns:r="http://schemas.openxmlformats.org/officeDocument/2006/relationships" xmlns:m="http://schemas.openxmlformats.org/officeDocument/2006/math" xmlns:v="urn:schemas-microsoft-com:vml" xmlns:wp14="http://schemas.microsoft.com/office/word/2010/wordprocessingDrawing" xmlns:wp="http://schemas.openxmlformats.org/drawingml/2006/wordprocessingDrawing" xmlns:w10="urn:schemas-microsoft-com:office:word" xmlns:w="http://schemas.openxmlformats.org/wordprocessingml/2006/main" xmlns:w14="http://schemas.microsoft.com/office/word/2010/wordml" xmlns:w15="http://schemas.microsoft.com/office/word/2012/wordml" xmlns:w16se="http://schemas.microsoft.com/office/word/2015/wordml/symex" xmlns:wpg="http://schemas.microsoft.com/office/word/2010/wordprocessingGroup" xmlns:wpi="http://schemas.microsoft.com/office/word/2010/wordprocessingInk" xmlns:wne="http://schemas.microsoft.com/office/word/2006/wordml" xmlns:wps="http://schemas.microsoft.com/office/word/2010/wordprocessingShape" mc:Ignorable="w14 w15 w16se wp14">
+<w:hdr xmlns:wpc="http://schemas.microsoft.com/office/word/2010/wordprocessingCanvas" xmlns:cx="http://schemas.microsoft.com/office/drawing/2014/chartex" xmlns:mc="http://schemas.openxmlformats.org/markup-compatibility/2006" xmlns:o="urn:schemas-microsoft-com:office:office" xmlns:r="http://schemas.openxmlformats.org/officeDocument/2006/relationships" xmlns:m="http://schemas.openxmlformats.org/officeDocument/2006/math" xmlns:v="urn:schemas-microsoft-com:vml" xmlns:wp14="http://schemas.microsoft.com/office/word/2010/wordprocessingDrawing" xmlns:wp="http://schemas.openxmlformats.org/drawingml/2006/wordprocessingDrawing" xmlns:w10="urn:schemas-microsoft-com:office:word" xmlns:w="http://schemas.openxmlformats.org/wordprocessingml/2006/main" xmlns:w14="http://schemas.microsoft.com/office/word/2010/wordml" xmlns:w15="http://schemas.microsoft.com/office/word/2012/wordml" xmlns:w16se="http://schemas.microsoft.com/office/word/2015/wordml/symex" xmlns:wpg="http://schemas.microsoft.com/office/word/2010/wordprocessingGroup" xmlns:wpi="http://schemas.microsoft.com/office/word/2010/wordprocessingInk" xmlns:wne="http://schemas.microsoft.com/office/word/2006/wordml" xmlns:wps="http://schemas.microsoft.com/office/word/2010/wordprocessingShape" mc:Ignorable="w14 w15 w16se wp14">
   <w:p>
     <w:pPr>
       <w:pStyle w:val="Header"/>
@@ -5781,7 +5652,7 @@
 </file>
 
 <file path=word/numbering.xml><?xml version="1.0" encoding="utf-8"?>
-<w:numbering xmlns:wpc="http://schemas.microsoft.com/office/word/2010/wordprocessingCanvas" xmlns:cx="http://schemas.microsoft.com/office/drawing/2014/chartex" xmlns:cx1="http://schemas.microsoft.com/office/drawing/2015/9/8/chartex" xmlns:mc="http://schemas.openxmlformats.org/markup-compatibility/2006" xmlns:o="urn:schemas-microsoft-com:office:office" xmlns:r="http://schemas.openxmlformats.org/officeDocument/2006/relationships" xmlns:m="http://schemas.openxmlformats.org/officeDocument/2006/math" xmlns:v="urn:schemas-microsoft-com:vml" xmlns:wp14="http://schemas.microsoft.com/office/word/2010/wordprocessingDrawing" xmlns:wp="http://schemas.openxmlformats.org/drawingml/2006/wordprocessingDrawing" xmlns:w10="urn:schemas-microsoft-com:office:word" xmlns:w="http://schemas.openxmlformats.org/wordprocessingml/2006/main" xmlns:w14="http://schemas.microsoft.com/office/word/2010/wordml" xmlns:w15="http://schemas.microsoft.com/office/word/2012/wordml" xmlns:w16se="http://schemas.microsoft.com/office/word/2015/wordml/symex" xmlns:wpg="http://schemas.microsoft.com/office/word/2010/wordprocessingGroup" xmlns:wpi="http://schemas.microsoft.com/office/word/2010/wordprocessingInk" xmlns:wne="http://schemas.microsoft.com/office/word/2006/wordml" xmlns:wps="http://schemas.microsoft.com/office/word/2010/wordprocessingShape" mc:Ignorable="w14 w15 w16se wp14">
+<w:numbering xmlns:wpc="http://schemas.microsoft.com/office/word/2010/wordprocessingCanvas" xmlns:cx="http://schemas.microsoft.com/office/drawing/2014/chartex" xmlns:mc="http://schemas.openxmlformats.org/markup-compatibility/2006" xmlns:o="urn:schemas-microsoft-com:office:office" xmlns:r="http://schemas.openxmlformats.org/officeDocument/2006/relationships" xmlns:m="http://schemas.openxmlformats.org/officeDocument/2006/math" xmlns:v="urn:schemas-microsoft-com:vml" xmlns:wp14="http://schemas.microsoft.com/office/word/2010/wordprocessingDrawing" xmlns:wp="http://schemas.openxmlformats.org/drawingml/2006/wordprocessingDrawing" xmlns:w10="urn:schemas-microsoft-com:office:word" xmlns:w="http://schemas.openxmlformats.org/wordprocessingml/2006/main" xmlns:w14="http://schemas.microsoft.com/office/word/2010/wordml" xmlns:w15="http://schemas.microsoft.com/office/word/2012/wordml" xmlns:w16se="http://schemas.microsoft.com/office/word/2015/wordml/symex" xmlns:wpg="http://schemas.microsoft.com/office/word/2010/wordprocessingGroup" xmlns:wpi="http://schemas.microsoft.com/office/word/2010/wordprocessingInk" xmlns:wne="http://schemas.microsoft.com/office/word/2006/wordml" xmlns:wps="http://schemas.microsoft.com/office/word/2010/wordprocessingShape" mc:Ignorable="w14 w15 w16se wp14">
   <w:abstractNum w:abstractNumId="0" w15:restartNumberingAfterBreak="0">
     <w:nsid w:val="154249D9"/>
     <w:multiLevelType w:val="hybridMultilevel"/>
@@ -5878,11 +5749,11 @@
 </file>
 
 <file path=word/styles.xml><?xml version="1.0" encoding="utf-8"?>
-<w:styles xmlns:mc="http://schemas.openxmlformats.org/markup-compatibility/2006" xmlns:r="http://schemas.openxmlformats.org/officeDocument/2006/relationships" xmlns:w="http://schemas.openxmlformats.org/wordprocessingml/2006/main" xmlns:w14="http://schemas.microsoft.com/office/word/2010/wordml" xmlns:w15="http://schemas.microsoft.com/office/word/2012/wordml" xmlns:w16se="http://schemas.microsoft.com/office/word/2015/wordml/symex" mc:Ignorable="w14 w15 w16se">
+<w:styles xmlns:wp14="http://schemas.microsoft.com/office/word/2010/wordprocessingDrawing" xmlns:mc="http://schemas.openxmlformats.org/markup-compatibility/2006" xmlns:r="http://schemas.openxmlformats.org/officeDocument/2006/relationships" xmlns:w="http://schemas.openxmlformats.org/wordprocessingml/2006/main" xmlns:w14="http://schemas.microsoft.com/office/word/2010/wordml" xmlns:w15="http://schemas.microsoft.com/office/word/2012/wordml" xmlns:w16se="http://schemas.microsoft.com/office/word/2015/wordml/symex" mc:Ignorable="w14 w15 w16se wp14">
   <w:docDefaults>
     <w:rPrDefault>
       <w:rPr>
-        <w:rFonts w:asciiTheme="minorHAnsi" w:eastAsiaTheme="minorHAnsi" w:hAnsiTheme="minorHAnsi" w:cstheme="minorBidi"/>
+        <w:rFonts w:asciiTheme="minorHAnsi" w:hAnsiTheme="minorHAnsi" w:eastAsiaTheme="minorHAnsi" w:cstheme="minorBidi"/>
         <w:sz w:val="22"/>
         <w:szCs w:val="22"/>
         <w:lang w:val="en-US" w:eastAsia="en-US" w:bidi="ar-SA"/>
@@ -5897,14 +5768,14 @@
   <w:latentStyles w:defLockedState="0" w:defUIPriority="99" w:defSemiHidden="0" w:defUnhideWhenUsed="0" w:defQFormat="0" w:count="371">
     <w:lsdException w:name="Normal" w:uiPriority="0" w:qFormat="1"/>
     <w:lsdException w:name="heading 1" w:uiPriority="9" w:qFormat="1"/>
-    <w:lsdException w:name="heading 2" w:semiHidden="1" w:uiPriority="9" w:unhideWhenUsed="1" w:qFormat="1"/>
-    <w:lsdException w:name="heading 3" w:semiHidden="1" w:uiPriority="9" w:unhideWhenUsed="1" w:qFormat="1"/>
-    <w:lsdException w:name="heading 4" w:semiHidden="1" w:uiPriority="9" w:unhideWhenUsed="1" w:qFormat="1"/>
-    <w:lsdException w:name="heading 5" w:semiHidden="1" w:uiPriority="9" w:unhideWhenUsed="1" w:qFormat="1"/>
-    <w:lsdException w:name="heading 6" w:semiHidden="1" w:uiPriority="9" w:unhideWhenUsed="1" w:qFormat="1"/>
-    <w:lsdException w:name="heading 7" w:semiHidden="1" w:uiPriority="9" w:unhideWhenUsed="1" w:qFormat="1"/>
-    <w:lsdException w:name="heading 8" w:semiHidden="1" w:uiPriority="9" w:unhideWhenUsed="1" w:qFormat="1"/>
-    <w:lsdException w:name="heading 9" w:semiHidden="1" w:uiPriority="9" w:unhideWhenUsed="1" w:qFormat="1"/>
+    <w:lsdException w:name="heading 2" w:uiPriority="9" w:semiHidden="1" w:unhideWhenUsed="1" w:qFormat="1"/>
+    <w:lsdException w:name="heading 3" w:uiPriority="9" w:semiHidden="1" w:unhideWhenUsed="1" w:qFormat="1"/>
+    <w:lsdException w:name="heading 4" w:uiPriority="9" w:semiHidden="1" w:unhideWhenUsed="1" w:qFormat="1"/>
+    <w:lsdException w:name="heading 5" w:uiPriority="9" w:semiHidden="1" w:unhideWhenUsed="1" w:qFormat="1"/>
+    <w:lsdException w:name="heading 6" w:uiPriority="9" w:semiHidden="1" w:unhideWhenUsed="1" w:qFormat="1"/>
+    <w:lsdException w:name="heading 7" w:uiPriority="9" w:semiHidden="1" w:unhideWhenUsed="1" w:qFormat="1"/>
+    <w:lsdException w:name="heading 8" w:uiPriority="9" w:semiHidden="1" w:unhideWhenUsed="1" w:qFormat="1"/>
+    <w:lsdException w:name="heading 9" w:uiPriority="9" w:semiHidden="1" w:unhideWhenUsed="1" w:qFormat="1"/>
     <w:lsdException w:name="index 1" w:semiHidden="1" w:unhideWhenUsed="1"/>
     <w:lsdException w:name="index 2" w:semiHidden="1" w:unhideWhenUsed="1"/>
     <w:lsdException w:name="index 3" w:semiHidden="1" w:unhideWhenUsed="1"/>
@@ -5914,22 +5785,22 @@
     <w:lsdException w:name="index 7" w:semiHidden="1" w:unhideWhenUsed="1"/>
     <w:lsdException w:name="index 8" w:semiHidden="1" w:unhideWhenUsed="1"/>
     <w:lsdException w:name="index 9" w:semiHidden="1" w:unhideWhenUsed="1"/>
-    <w:lsdException w:name="toc 1" w:semiHidden="1" w:uiPriority="39" w:unhideWhenUsed="1"/>
-    <w:lsdException w:name="toc 2" w:semiHidden="1" w:uiPriority="39" w:unhideWhenUsed="1"/>
-    <w:lsdException w:name="toc 3" w:semiHidden="1" w:uiPriority="39" w:unhideWhenUsed="1"/>
-    <w:lsdException w:name="toc 4" w:semiHidden="1" w:uiPriority="39" w:unhideWhenUsed="1"/>
-    <w:lsdException w:name="toc 5" w:semiHidden="1" w:uiPriority="39" w:unhideWhenUsed="1"/>
-    <w:lsdException w:name="toc 6" w:semiHidden="1" w:uiPriority="39" w:unhideWhenUsed="1"/>
-    <w:lsdException w:name="toc 7" w:semiHidden="1" w:uiPriority="39" w:unhideWhenUsed="1"/>
-    <w:lsdException w:name="toc 8" w:semiHidden="1" w:uiPriority="39" w:unhideWhenUsed="1"/>
-    <w:lsdException w:name="toc 9" w:semiHidden="1" w:uiPriority="39" w:unhideWhenUsed="1"/>
+    <w:lsdException w:name="toc 1" w:uiPriority="39" w:semiHidden="1" w:unhideWhenUsed="1"/>
+    <w:lsdException w:name="toc 2" w:uiPriority="39" w:semiHidden="1" w:unhideWhenUsed="1"/>
+    <w:lsdException w:name="toc 3" w:uiPriority="39" w:semiHidden="1" w:unhideWhenUsed="1"/>
+    <w:lsdException w:name="toc 4" w:uiPriority="39" w:semiHidden="1" w:unhideWhenUsed="1"/>
+    <w:lsdException w:name="toc 5" w:uiPriority="39" w:semiHidden="1" w:unhideWhenUsed="1"/>
+    <w:lsdException w:name="toc 6" w:uiPriority="39" w:semiHidden="1" w:unhideWhenUsed="1"/>
+    <w:lsdException w:name="toc 7" w:uiPriority="39" w:semiHidden="1" w:unhideWhenUsed="1"/>
+    <w:lsdException w:name="toc 8" w:uiPriority="39" w:semiHidden="1" w:unhideWhenUsed="1"/>
+    <w:lsdException w:name="toc 9" w:uiPriority="39" w:semiHidden="1" w:unhideWhenUsed="1"/>
     <w:lsdException w:name="Normal Indent" w:semiHidden="1" w:unhideWhenUsed="1"/>
     <w:lsdException w:name="footnote text" w:semiHidden="1" w:unhideWhenUsed="1"/>
     <w:lsdException w:name="annotation text" w:semiHidden="1" w:unhideWhenUsed="1"/>
     <w:lsdException w:name="header" w:semiHidden="1" w:unhideWhenUsed="1"/>
     <w:lsdException w:name="footer" w:semiHidden="1" w:unhideWhenUsed="1"/>
     <w:lsdException w:name="index heading" w:semiHidden="1" w:unhideWhenUsed="1"/>
-    <w:lsdException w:name="caption" w:semiHidden="1" w:uiPriority="35" w:unhideWhenUsed="1" w:qFormat="1"/>
+    <w:lsdException w:name="caption" w:uiPriority="35" w:semiHidden="1" w:unhideWhenUsed="1" w:qFormat="1"/>
     <w:lsdException w:name="table of figures" w:semiHidden="1" w:unhideWhenUsed="1"/>
     <w:lsdException w:name="envelope address" w:semiHidden="1" w:unhideWhenUsed="1"/>
     <w:lsdException w:name="envelope return" w:semiHidden="1" w:unhideWhenUsed="1"/>
@@ -5960,7 +5831,7 @@
     <w:lsdException w:name="Title" w:uiPriority="10" w:qFormat="1"/>
     <w:lsdException w:name="Closing" w:semiHidden="1" w:unhideWhenUsed="1"/>
     <w:lsdException w:name="Signature" w:semiHidden="1" w:unhideWhenUsed="1"/>
-    <w:lsdException w:name="Default Paragraph Font" w:semiHidden="1" w:uiPriority="1" w:unhideWhenUsed="1"/>
+    <w:lsdException w:name="Default Paragraph Font" w:uiPriority="1" w:semiHidden="1" w:unhideWhenUsed="1"/>
     <w:lsdException w:name="Body Text" w:semiHidden="1" w:unhideWhenUsed="1"/>
     <w:lsdException w:name="Body Text Indent" w:semiHidden="1" w:unhideWhenUsed="1"/>
     <w:lsdException w:name="List Continue" w:semiHidden="1" w:unhideWhenUsed="1"/>
@@ -6160,8 +6031,8 @@
     <w:lsdException w:name="Subtle Reference" w:uiPriority="31" w:qFormat="1"/>
     <w:lsdException w:name="Intense Reference" w:uiPriority="32" w:qFormat="1"/>
     <w:lsdException w:name="Book Title" w:uiPriority="33" w:qFormat="1"/>
-    <w:lsdException w:name="Bibliography" w:semiHidden="1" w:uiPriority="37" w:unhideWhenUsed="1"/>
-    <w:lsdException w:name="TOC Heading" w:semiHidden="1" w:uiPriority="39" w:unhideWhenUsed="1" w:qFormat="1"/>
+    <w:lsdException w:name="Bibliography" w:uiPriority="37" w:semiHidden="1" w:unhideWhenUsed="1"/>
+    <w:lsdException w:name="TOC Heading" w:uiPriority="39" w:semiHidden="1" w:unhideWhenUsed="1" w:qFormat="1"/>
     <w:lsdException w:name="Plain Table 1" w:uiPriority="41"/>
     <w:lsdException w:name="Plain Table 2" w:uiPriority="42"/>
     <w:lsdException w:name="Plain Table 3" w:uiPriority="43"/>
@@ -6267,17 +6138,17 @@
     <w:lsdException w:name="List Table 6 Colorful Accent 6" w:uiPriority="51"/>
     <w:lsdException w:name="List Table 7 Colorful Accent 6" w:uiPriority="52"/>
   </w:latentStyles>
-  <w:style w:type="paragraph" w:default="1" w:styleId="Normal">
+  <w:style w:type="paragraph" w:styleId="Normal" w:default="1">
     <w:name w:val="Normal"/>
     <w:qFormat/>
   </w:style>
-  <w:style w:type="character" w:default="1" w:styleId="DefaultParagraphFont">
+  <w:style w:type="character" w:styleId="DefaultParagraphFont" w:default="1">
     <w:name w:val="Default Paragraph Font"/>
     <w:uiPriority w:val="1"/>
     <w:semiHidden/>
     <w:unhideWhenUsed/>
   </w:style>
-  <w:style w:type="table" w:default="1" w:styleId="TableNormal">
+  <w:style w:type="table" w:styleId="TableNormal" w:default="1">
     <w:name w:val="Normal Table"/>
     <w:uiPriority w:val="99"/>
     <w:semiHidden/>
@@ -6292,7 +6163,7 @@
       </w:tblCellMar>
     </w:tblPr>
   </w:style>
-  <w:style w:type="numbering" w:default="1" w:styleId="NoList">
+  <w:style w:type="numbering" w:styleId="NoList" w:default="1">
     <w:name w:val="No List"/>
     <w:uiPriority w:val="99"/>
     <w:semiHidden/>
@@ -6320,12 +6191,12 @@
     </w:pPr>
     <w:tblPr>
       <w:tblBorders>
-        <w:top w:val="single" w:sz="4" w:space="0" w:color="auto"/>
-        <w:left w:val="single" w:sz="4" w:space="0" w:color="auto"/>
-        <w:bottom w:val="single" w:sz="4" w:space="0" w:color="auto"/>
-        <w:right w:val="single" w:sz="4" w:space="0" w:color="auto"/>
-        <w:insideH w:val="single" w:sz="4" w:space="0" w:color="auto"/>
-        <w:insideV w:val="single" w:sz="4" w:space="0" w:color="auto"/>
+        <w:top w:val="single" w:color="auto" w:sz="4" w:space="0"/>
+        <w:left w:val="single" w:color="auto" w:sz="4" w:space="0"/>
+        <w:bottom w:val="single" w:color="auto" w:sz="4" w:space="0"/>
+        <w:right w:val="single" w:color="auto" w:sz="4" w:space="0"/>
+        <w:insideH w:val="single" w:color="auto" w:sz="4" w:space="0"/>
+        <w:insideV w:val="single" w:color="auto" w:sz="4" w:space="0"/>
       </w:tblBorders>
     </w:tblPr>
   </w:style>
@@ -6344,7 +6215,7 @@
       <w:spacing w:after="0" w:line="240" w:lineRule="auto"/>
     </w:pPr>
   </w:style>
-  <w:style w:type="character" w:customStyle="1" w:styleId="HeaderChar">
+  <w:style w:type="character" w:styleId="HeaderChar" w:customStyle="1">
     <w:name w:val="Header Char"/>
     <w:basedOn w:val="DefaultParagraphFont"/>
     <w:link w:val="Header"/>
@@ -6366,7 +6237,7 @@
       <w:spacing w:after="0" w:line="240" w:lineRule="auto"/>
     </w:pPr>
   </w:style>
-  <w:style w:type="character" w:customStyle="1" w:styleId="FooterChar">
+  <w:style w:type="character" w:styleId="FooterChar" w:customStyle="1">
     <w:name w:val="Footer Char"/>
     <w:basedOn w:val="DefaultParagraphFont"/>
     <w:link w:val="Footer"/>

</xml_diff>